<commit_message>
finished documenting all of the functions
</commit_message>
<xml_diff>
--- a/inst/binnr_cheat_sheet.docx
+++ b/inst/binnr_cheat_sheet.docx
@@ -6,6 +6,8 @@
       <w:pPr>
         <w:pStyle w:val="Title"/>
       </w:pPr>
+      <w:bookmarkStart w:id="0" w:name="_GoBack"/>
+      <w:bookmarkEnd w:id="0"/>
       <w:proofErr w:type="spellStart"/>
       <w:r>
         <w:t>Binnr</w:t>
@@ -938,9 +940,6 @@
       </w:r>
     </w:p>
     <w:p>
-      <w:pPr>
-        <w:spacing w:after="0"/>
-      </w:pPr>
       <w:r>
         <w:t xml:space="preserve">This is typically handled through the </w:t>
       </w:r>
@@ -1070,382 +1069,6 @@
       </w:r>
     </w:p>
     <w:p>
-      <w:r>
-        <w:rPr>
-          <w:noProof/>
-        </w:rPr>
-        <mc:AlternateContent>
-          <mc:Choice Requires="wps">
-            <w:drawing>
-              <wp:anchor distT="45720" distB="45720" distL="114300" distR="114300" simplePos="0" relativeHeight="251665408" behindDoc="0" locked="0" layoutInCell="1" allowOverlap="1" wp14:anchorId="30EB50B1" wp14:editId="4E83722A">
-                <wp:simplePos x="0" y="0"/>
-                <wp:positionH relativeFrom="column">
-                  <wp:posOffset>2861945</wp:posOffset>
-                </wp:positionH>
-                <wp:positionV relativeFrom="paragraph">
-                  <wp:posOffset>416560</wp:posOffset>
-                </wp:positionV>
-                <wp:extent cx="1412875" cy="626745"/>
-                <wp:effectExtent l="0" t="0" r="15875" b="20955"/>
-                <wp:wrapSquare wrapText="bothSides"/>
-                <wp:docPr id="6" name="Text Box 2"/>
-                <wp:cNvGraphicFramePr>
-                  <a:graphicFrameLocks xmlns:a="http://schemas.openxmlformats.org/drawingml/2006/main"/>
-                </wp:cNvGraphicFramePr>
-                <a:graphic xmlns:a="http://schemas.openxmlformats.org/drawingml/2006/main">
-                  <a:graphicData uri="http://schemas.microsoft.com/office/word/2010/wordprocessingShape">
-                    <wps:wsp>
-                      <wps:cNvSpPr txBox="1">
-                        <a:spLocks noChangeArrowheads="1"/>
-                      </wps:cNvSpPr>
-                      <wps:spPr bwMode="auto">
-                        <a:xfrm>
-                          <a:off x="0" y="0"/>
-                          <a:ext cx="1412875" cy="626745"/>
-                        </a:xfrm>
-                        <a:prstGeom prst="rect">
-                          <a:avLst/>
-                        </a:prstGeom>
-                        <a:solidFill>
-                          <a:schemeClr val="bg1"/>
-                        </a:solidFill>
-                        <a:ln w="9525">
-                          <a:solidFill>
-                            <a:schemeClr val="bg1"/>
-                          </a:solidFill>
-                          <a:miter lim="800000"/>
-                          <a:headEnd/>
-                          <a:tailEnd/>
-                        </a:ln>
-                      </wps:spPr>
-                      <wps:txbx>
-                        <w:txbxContent>
-                          <w:p>
-                            <w:pPr>
-                              <w:spacing w:after="0" w:line="240" w:lineRule="auto"/>
-                              <w:rPr>
-                                <w:sz w:val="18"/>
-                              </w:rPr>
-                            </w:pPr>
-                            <w:r>
-                              <w:rPr>
-                                <w:sz w:val="18"/>
-                              </w:rPr>
-                              <w:t xml:space="preserve">Observed </w:t>
-                            </w:r>
-                            <w:proofErr w:type="spellStart"/>
-                            <w:r>
-                              <w:rPr>
-                                <w:sz w:val="18"/>
-                              </w:rPr>
-                              <w:t>WoE</w:t>
-                            </w:r>
-                            <w:proofErr w:type="spellEnd"/>
-                          </w:p>
-                          <w:p>
-                            <w:pPr>
-                              <w:spacing w:after="0" w:line="240" w:lineRule="auto"/>
-                              <w:rPr>
-                                <w:sz w:val="18"/>
-                              </w:rPr>
-                            </w:pPr>
-                            <w:r>
-                              <w:rPr>
-                                <w:sz w:val="18"/>
-                              </w:rPr>
-                              <w:t>Red bar is value that will be substituted</w:t>
-                            </w:r>
-                          </w:p>
-                        </w:txbxContent>
-                      </wps:txbx>
-                      <wps:bodyPr rot="0" vert="horz" wrap="square" lIns="91440" tIns="45720" rIns="91440" bIns="45720" anchor="t" anchorCtr="0">
-                        <a:noAutofit/>
-                      </wps:bodyPr>
-                    </wps:wsp>
-                  </a:graphicData>
-                </a:graphic>
-                <wp14:sizeRelH relativeFrom="margin">
-                  <wp14:pctWidth>0</wp14:pctWidth>
-                </wp14:sizeRelH>
-                <wp14:sizeRelV relativeFrom="margin">
-                  <wp14:pctHeight>0</wp14:pctHeight>
-                </wp14:sizeRelV>
-              </wp:anchor>
-            </w:drawing>
-          </mc:Choice>
-          <mc:Fallback>
-            <w:pict>
-              <v:shapetype w14:anchorId="30EB50B1" id="_x0000_t202" coordsize="21600,21600" o:spt="202" path="m,l,21600r21600,l21600,xe">
-                <v:stroke joinstyle="miter"/>
-                <v:path gradientshapeok="t" o:connecttype="rect"/>
-              </v:shapetype>
-              <v:shape id="Text Box 2" o:spid="_x0000_s1026" type="#_x0000_t202" style="position:absolute;margin-left:225.35pt;margin-top:32.8pt;width:111.25pt;height:49.35pt;z-index:251665408;visibility:visible;mso-wrap-style:square;mso-width-percent:0;mso-height-percent:0;mso-wrap-distance-left:9pt;mso-wrap-distance-top:3.6pt;mso-wrap-distance-right:9pt;mso-wrap-distance-bottom:3.6pt;mso-position-horizontal:absolute;mso-position-horizontal-relative:text;mso-position-vertical:absolute;mso-position-vertical-relative:text;mso-width-percent:0;mso-height-percent:0;mso-width-relative:margin;mso-height-relative:margin;v-text-anchor:top" o:gfxdata="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" fillcolor="white [3212]" strokecolor="white [3212]">
-                <v:textbox>
-                  <w:txbxContent>
-                    <w:p>
-                      <w:pPr>
-                        <w:spacing w:after="0" w:line="240" w:lineRule="auto"/>
-                        <w:rPr>
-                          <w:sz w:val="18"/>
-                        </w:rPr>
-                      </w:pPr>
-                      <w:r>
-                        <w:rPr>
-                          <w:sz w:val="18"/>
-                        </w:rPr>
-                        <w:t xml:space="preserve">Observed </w:t>
-                      </w:r>
-                      <w:proofErr w:type="spellStart"/>
-                      <w:r>
-                        <w:rPr>
-                          <w:sz w:val="18"/>
-                        </w:rPr>
-                        <w:t>WoE</w:t>
-                      </w:r>
-                      <w:proofErr w:type="spellEnd"/>
-                    </w:p>
-                    <w:p>
-                      <w:pPr>
-                        <w:spacing w:after="0" w:line="240" w:lineRule="auto"/>
-                        <w:rPr>
-                          <w:sz w:val="18"/>
-                        </w:rPr>
-                      </w:pPr>
-                      <w:r>
-                        <w:rPr>
-                          <w:sz w:val="18"/>
-                        </w:rPr>
-                        <w:t>Red bar is value that will be substituted</w:t>
-                      </w:r>
-                    </w:p>
-                  </w:txbxContent>
-                </v:textbox>
-                <w10:wrap type="square"/>
-              </v:shape>
-            </w:pict>
-          </mc:Fallback>
-        </mc:AlternateContent>
-      </w:r>
-      <w:r>
-        <w:rPr>
-          <w:noProof/>
-        </w:rPr>
-        <mc:AlternateContent>
-          <mc:Choice Requires="wps">
-            <w:drawing>
-              <wp:anchor distT="0" distB="0" distL="114300" distR="114300" simplePos="0" relativeHeight="251660288" behindDoc="0" locked="0" layoutInCell="1" allowOverlap="1">
-                <wp:simplePos x="0" y="0"/>
-                <wp:positionH relativeFrom="column">
-                  <wp:posOffset>2468880</wp:posOffset>
-                </wp:positionH>
-                <wp:positionV relativeFrom="paragraph">
-                  <wp:posOffset>1039471</wp:posOffset>
-                </wp:positionV>
-                <wp:extent cx="600662" cy="258876"/>
-                <wp:effectExtent l="38100" t="38100" r="28575" b="27305"/>
-                <wp:wrapNone/>
-                <wp:docPr id="4" name="Straight Arrow Connector 4"/>
-                <wp:cNvGraphicFramePr/>
-                <a:graphic xmlns:a="http://schemas.openxmlformats.org/drawingml/2006/main">
-                  <a:graphicData uri="http://schemas.microsoft.com/office/word/2010/wordprocessingShape">
-                    <wps:wsp>
-                      <wps:cNvCnPr/>
-                      <wps:spPr>
-                        <a:xfrm flipH="1" flipV="1">
-                          <a:off x="0" y="0"/>
-                          <a:ext cx="600662" cy="258876"/>
-                        </a:xfrm>
-                        <a:prstGeom prst="straightConnector1">
-                          <a:avLst/>
-                        </a:prstGeom>
-                        <a:ln>
-                          <a:tailEnd type="triangle"/>
-                        </a:ln>
-                      </wps:spPr>
-                      <wps:style>
-                        <a:lnRef idx="1">
-                          <a:schemeClr val="accent1"/>
-                        </a:lnRef>
-                        <a:fillRef idx="0">
-                          <a:schemeClr val="accent1"/>
-                        </a:fillRef>
-                        <a:effectRef idx="0">
-                          <a:schemeClr val="accent1"/>
-                        </a:effectRef>
-                        <a:fontRef idx="minor">
-                          <a:schemeClr val="tx1"/>
-                        </a:fontRef>
-                      </wps:style>
-                      <wps:bodyPr/>
-                    </wps:wsp>
-                  </a:graphicData>
-                </a:graphic>
-                <wp14:sizeRelH relativeFrom="margin">
-                  <wp14:pctWidth>0</wp14:pctWidth>
-                </wp14:sizeRelH>
-                <wp14:sizeRelV relativeFrom="margin">
-                  <wp14:pctHeight>0</wp14:pctHeight>
-                </wp14:sizeRelV>
-              </wp:anchor>
-            </w:drawing>
-          </mc:Choice>
-          <mc:Fallback>
-            <w:pict>
-              <v:shapetype w14:anchorId="6CB199B8" id="_x0000_t32" coordsize="21600,21600" o:spt="32" o:oned="t" path="m,l21600,21600e" filled="f">
-                <v:path arrowok="t" fillok="f" o:connecttype="none"/>
-                <o:lock v:ext="edit" shapetype="t"/>
-              </v:shapetype>
-              <v:shape id="Straight Arrow Connector 4" o:spid="_x0000_s1026" type="#_x0000_t32" style="position:absolute;margin-left:194.4pt;margin-top:81.85pt;width:47.3pt;height:20.4pt;flip:x y;z-index:251660288;visibility:visible;mso-wrap-style:square;mso-width-percent:0;mso-height-percent:0;mso-wrap-distance-left:9pt;mso-wrap-distance-top:0;mso-wrap-distance-right:9pt;mso-wrap-distance-bottom:0;mso-position-horizontal:absolute;mso-position-horizontal-relative:text;mso-position-vertical:absolute;mso-position-vertical-relative:text;mso-width-percent:0;mso-height-percent:0;mso-width-relative:margin;mso-height-relative:margin" o:gfxdata="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" strokecolor="#0a5cbf [2452]">
-                <v:stroke endarrow="block" opacity="39321f" endcap="round"/>
-              </v:shape>
-            </w:pict>
-          </mc:Fallback>
-        </mc:AlternateContent>
-      </w:r>
-      <w:r>
-        <w:rPr>
-          <w:noProof/>
-        </w:rPr>
-        <mc:AlternateContent>
-          <mc:Choice Requires="wps">
-            <w:drawing>
-              <wp:anchor distT="0" distB="0" distL="114300" distR="114300" simplePos="0" relativeHeight="251661312" behindDoc="0" locked="0" layoutInCell="1" allowOverlap="1">
-                <wp:simplePos x="0" y="0"/>
-                <wp:positionH relativeFrom="column">
-                  <wp:posOffset>1623490</wp:posOffset>
-                </wp:positionH>
-                <wp:positionV relativeFrom="paragraph">
-                  <wp:posOffset>565018</wp:posOffset>
-                </wp:positionV>
-                <wp:extent cx="1238933" cy="138023"/>
-                <wp:effectExtent l="38100" t="0" r="37465" b="90805"/>
-                <wp:wrapNone/>
-                <wp:docPr id="5" name="Straight Arrow Connector 5"/>
-                <wp:cNvGraphicFramePr/>
-                <a:graphic xmlns:a="http://schemas.openxmlformats.org/drawingml/2006/main">
-                  <a:graphicData uri="http://schemas.microsoft.com/office/word/2010/wordprocessingShape">
-                    <wps:wsp>
-                      <wps:cNvCnPr/>
-                      <wps:spPr>
-                        <a:xfrm flipH="1">
-                          <a:off x="0" y="0"/>
-                          <a:ext cx="1238933" cy="138023"/>
-                        </a:xfrm>
-                        <a:prstGeom prst="straightConnector1">
-                          <a:avLst/>
-                        </a:prstGeom>
-                        <a:ln>
-                          <a:tailEnd type="triangle"/>
-                        </a:ln>
-                      </wps:spPr>
-                      <wps:style>
-                        <a:lnRef idx="1">
-                          <a:schemeClr val="accent1"/>
-                        </a:lnRef>
-                        <a:fillRef idx="0">
-                          <a:schemeClr val="accent1"/>
-                        </a:fillRef>
-                        <a:effectRef idx="0">
-                          <a:schemeClr val="accent1"/>
-                        </a:effectRef>
-                        <a:fontRef idx="minor">
-                          <a:schemeClr val="tx1"/>
-                        </a:fontRef>
-                      </wps:style>
-                      <wps:bodyPr/>
-                    </wps:wsp>
-                  </a:graphicData>
-                </a:graphic>
-                <wp14:sizeRelH relativeFrom="margin">
-                  <wp14:pctWidth>0</wp14:pctWidth>
-                </wp14:sizeRelH>
-                <wp14:sizeRelV relativeFrom="margin">
-                  <wp14:pctHeight>0</wp14:pctHeight>
-                </wp14:sizeRelV>
-              </wp:anchor>
-            </w:drawing>
-          </mc:Choice>
-          <mc:Fallback>
-            <w:pict>
-              <v:shape w14:anchorId="28788D6C" id="Straight Arrow Connector 5" o:spid="_x0000_s1026" type="#_x0000_t32" style="position:absolute;margin-left:127.85pt;margin-top:44.5pt;width:97.55pt;height:10.85pt;flip:x;z-index:251661312;visibility:visible;mso-wrap-style:square;mso-width-percent:0;mso-height-percent:0;mso-wrap-distance-left:9pt;mso-wrap-distance-top:0;mso-wrap-distance-right:9pt;mso-wrap-distance-bottom:0;mso-position-horizontal:absolute;mso-position-horizontal-relative:text;mso-position-vertical:absolute;mso-position-vertical-relative:text;mso-width-percent:0;mso-height-percent:0;mso-width-relative:margin;mso-height-relative:margin" o:gfxdata="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" strokecolor="#0a5cbf [2452]">
-                <v:stroke endarrow="block" opacity="39321f" endcap="round"/>
-              </v:shape>
-            </w:pict>
-          </mc:Fallback>
-        </mc:AlternateContent>
-      </w:r>
-      <w:r>
-        <w:rPr>
-          <w:noProof/>
-        </w:rPr>
-        <mc:AlternateContent>
-          <mc:Choice Requires="wps">
-            <w:drawing>
-              <wp:anchor distT="0" distB="0" distL="114300" distR="114300" simplePos="0" relativeHeight="251659264" behindDoc="0" locked="0" layoutInCell="1" allowOverlap="1">
-                <wp:simplePos x="0" y="0"/>
-                <wp:positionH relativeFrom="column">
-                  <wp:posOffset>976509</wp:posOffset>
-                </wp:positionH>
-                <wp:positionV relativeFrom="paragraph">
-                  <wp:posOffset>176830</wp:posOffset>
-                </wp:positionV>
-                <wp:extent cx="2232025" cy="388188"/>
-                <wp:effectExtent l="38100" t="0" r="34925" b="88265"/>
-                <wp:wrapNone/>
-                <wp:docPr id="3" name="Straight Arrow Connector 3"/>
-                <wp:cNvGraphicFramePr/>
-                <a:graphic xmlns:a="http://schemas.openxmlformats.org/drawingml/2006/main">
-                  <a:graphicData uri="http://schemas.microsoft.com/office/word/2010/wordprocessingShape">
-                    <wps:wsp>
-                      <wps:cNvCnPr/>
-                      <wps:spPr>
-                        <a:xfrm flipH="1">
-                          <a:off x="0" y="0"/>
-                          <a:ext cx="2232025" cy="388188"/>
-                        </a:xfrm>
-                        <a:prstGeom prst="straightConnector1">
-                          <a:avLst/>
-                        </a:prstGeom>
-                        <a:ln>
-                          <a:tailEnd type="triangle"/>
-                        </a:ln>
-                      </wps:spPr>
-                      <wps:style>
-                        <a:lnRef idx="1">
-                          <a:schemeClr val="accent1"/>
-                        </a:lnRef>
-                        <a:fillRef idx="0">
-                          <a:schemeClr val="accent1"/>
-                        </a:fillRef>
-                        <a:effectRef idx="0">
-                          <a:schemeClr val="accent1"/>
-                        </a:effectRef>
-                        <a:fontRef idx="minor">
-                          <a:schemeClr val="tx1"/>
-                        </a:fontRef>
-                      </wps:style>
-                      <wps:bodyPr/>
-                    </wps:wsp>
-                  </a:graphicData>
-                </a:graphic>
-                <wp14:sizeRelH relativeFrom="margin">
-                  <wp14:pctWidth>0</wp14:pctWidth>
-                </wp14:sizeRelH>
-                <wp14:sizeRelV relativeFrom="margin">
-                  <wp14:pctHeight>0</wp14:pctHeight>
-                </wp14:sizeRelV>
-              </wp:anchor>
-            </w:drawing>
-          </mc:Choice>
-          <mc:Fallback>
-            <w:pict>
-              <v:shape w14:anchorId="2E9F9A0E" id="Straight Arrow Connector 3" o:spid="_x0000_s1026" type="#_x0000_t32" style="position:absolute;margin-left:76.9pt;margin-top:13.9pt;width:175.75pt;height:30.55pt;flip:x;z-index:251659264;visibility:visible;mso-wrap-style:square;mso-width-percent:0;mso-height-percent:0;mso-wrap-distance-left:9pt;mso-wrap-distance-top:0;mso-wrap-distance-right:9pt;mso-wrap-distance-bottom:0;mso-position-horizontal:absolute;mso-position-horizontal-relative:text;mso-position-vertical:absolute;mso-position-vertical-relative:text;mso-width-percent:0;mso-height-percent:0;mso-width-relative:margin;mso-height-relative:margin" o:gfxdata="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" strokecolor="#0a5cbf [2452]">
-                <v:stroke endarrow="block" opacity="39321f" endcap="round"/>
-              </v:shape>
-            </w:pict>
-          </mc:Fallback>
-        </mc:AlternateContent>
-      </w:r>
       <w:r>
         <w:rPr>
           <w:noProof/>
@@ -1456,13 +1079,13 @@
               <wp:anchor distT="45720" distB="45720" distL="114300" distR="114300" simplePos="0" relativeHeight="251667456" behindDoc="0" locked="0" layoutInCell="1" allowOverlap="1" wp14:anchorId="5C63E9D9" wp14:editId="000F0746">
                 <wp:simplePos x="0" y="0"/>
                 <wp:positionH relativeFrom="column">
-                  <wp:posOffset>3021503</wp:posOffset>
+                  <wp:posOffset>3021330</wp:posOffset>
                 </wp:positionH>
                 <wp:positionV relativeFrom="paragraph">
-                  <wp:posOffset>1192819</wp:posOffset>
+                  <wp:posOffset>1193165</wp:posOffset>
                 </wp:positionV>
-                <wp:extent cx="961390" cy="213360"/>
-                <wp:effectExtent l="0" t="0" r="10160" b="15240"/>
+                <wp:extent cx="961390" cy="297180"/>
+                <wp:effectExtent l="0" t="0" r="10160" b="26670"/>
                 <wp:wrapSquare wrapText="bothSides"/>
                 <wp:docPr id="7" name="Text Box 2"/>
                 <wp:cNvGraphicFramePr>
@@ -1477,7 +1100,7 @@
                       <wps:spPr bwMode="auto">
                         <a:xfrm>
                           <a:off x="0" y="0"/>
-                          <a:ext cx="961390" cy="213360"/>
+                          <a:ext cx="961390" cy="297180"/>
                         </a:xfrm>
                         <a:prstGeom prst="rect">
                           <a:avLst/>
@@ -1528,7 +1151,11 @@
           </mc:Choice>
           <mc:Fallback>
             <w:pict>
-              <v:shape w14:anchorId="5C63E9D9" id="_x0000_s1027" type="#_x0000_t202" style="position:absolute;margin-left:237.9pt;margin-top:93.9pt;width:75.7pt;height:16.8pt;z-index:251667456;visibility:visible;mso-wrap-style:square;mso-width-percent:0;mso-height-percent:0;mso-wrap-distance-left:9pt;mso-wrap-distance-top:3.6pt;mso-wrap-distance-right:9pt;mso-wrap-distance-bottom:3.6pt;mso-position-horizontal:absolute;mso-position-horizontal-relative:text;mso-position-vertical:absolute;mso-position-vertical-relative:text;mso-width-percent:0;mso-height-percent:0;mso-width-relative:margin;mso-height-relative:margin;v-text-anchor:top" o:gfxdata="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" fillcolor="white [3212]" strokecolor="white [3212]">
+              <v:shapetype w14:anchorId="5C63E9D9" id="_x0000_t202" coordsize="21600,21600" o:spt="202" path="m,l,21600r21600,l21600,xe">
+                <v:stroke joinstyle="miter"/>
+                <v:path gradientshapeok="t" o:connecttype="rect"/>
+              </v:shapetype>
+              <v:shape id="Text Box 2" o:spid="_x0000_s1026" type="#_x0000_t202" style="position:absolute;margin-left:237.9pt;margin-top:93.95pt;width:75.7pt;height:23.4pt;z-index:251667456;visibility:visible;mso-wrap-style:square;mso-width-percent:0;mso-height-percent:0;mso-wrap-distance-left:9pt;mso-wrap-distance-top:3.6pt;mso-wrap-distance-right:9pt;mso-wrap-distance-bottom:3.6pt;mso-position-horizontal:absolute;mso-position-horizontal-relative:text;mso-position-vertical:absolute;mso-position-vertical-relative:text;mso-width-percent:0;mso-height-percent:0;mso-width-relative:margin;mso-height-relative:margin;v-text-anchor:top" o:gfxdata="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" fillcolor="white [3212]" strokecolor="white [3212]">
                 <v:textbox>
                   <w:txbxContent>
                     <w:p>
@@ -1547,6 +1174,378 @@
                   </w:txbxContent>
                 </v:textbox>
                 <w10:wrap type="square"/>
+              </v:shape>
+            </w:pict>
+          </mc:Fallback>
+        </mc:AlternateContent>
+      </w:r>
+      <w:r>
+        <w:rPr>
+          <w:noProof/>
+        </w:rPr>
+        <mc:AlternateContent>
+          <mc:Choice Requires="wps">
+            <w:drawing>
+              <wp:anchor distT="45720" distB="45720" distL="114300" distR="114300" simplePos="0" relativeHeight="251665408" behindDoc="0" locked="0" layoutInCell="1" allowOverlap="1" wp14:anchorId="30EB50B1" wp14:editId="4E83722A">
+                <wp:simplePos x="0" y="0"/>
+                <wp:positionH relativeFrom="column">
+                  <wp:posOffset>2861945</wp:posOffset>
+                </wp:positionH>
+                <wp:positionV relativeFrom="paragraph">
+                  <wp:posOffset>416560</wp:posOffset>
+                </wp:positionV>
+                <wp:extent cx="1412875" cy="626745"/>
+                <wp:effectExtent l="0" t="0" r="15875" b="20955"/>
+                <wp:wrapSquare wrapText="bothSides"/>
+                <wp:docPr id="6" name="Text Box 2"/>
+                <wp:cNvGraphicFramePr>
+                  <a:graphicFrameLocks xmlns:a="http://schemas.openxmlformats.org/drawingml/2006/main"/>
+                </wp:cNvGraphicFramePr>
+                <a:graphic xmlns:a="http://schemas.openxmlformats.org/drawingml/2006/main">
+                  <a:graphicData uri="http://schemas.microsoft.com/office/word/2010/wordprocessingShape">
+                    <wps:wsp>
+                      <wps:cNvSpPr txBox="1">
+                        <a:spLocks noChangeArrowheads="1"/>
+                      </wps:cNvSpPr>
+                      <wps:spPr bwMode="auto">
+                        <a:xfrm>
+                          <a:off x="0" y="0"/>
+                          <a:ext cx="1412875" cy="626745"/>
+                        </a:xfrm>
+                        <a:prstGeom prst="rect">
+                          <a:avLst/>
+                        </a:prstGeom>
+                        <a:solidFill>
+                          <a:schemeClr val="bg1"/>
+                        </a:solidFill>
+                        <a:ln w="9525">
+                          <a:solidFill>
+                            <a:schemeClr val="bg1"/>
+                          </a:solidFill>
+                          <a:miter lim="800000"/>
+                          <a:headEnd/>
+                          <a:tailEnd/>
+                        </a:ln>
+                      </wps:spPr>
+                      <wps:txbx>
+                        <w:txbxContent>
+                          <w:p>
+                            <w:pPr>
+                              <w:spacing w:line="240" w:lineRule="auto"/>
+                              <w:rPr>
+                                <w:sz w:val="18"/>
+                              </w:rPr>
+                            </w:pPr>
+                            <w:r>
+                              <w:rPr>
+                                <w:sz w:val="18"/>
+                              </w:rPr>
+                              <w:t xml:space="preserve">Observed </w:t>
+                            </w:r>
+                            <w:proofErr w:type="spellStart"/>
+                            <w:r>
+                              <w:rPr>
+                                <w:sz w:val="18"/>
+                              </w:rPr>
+                              <w:t>WoE</w:t>
+                            </w:r>
+                            <w:proofErr w:type="spellEnd"/>
+                          </w:p>
+                          <w:p>
+                            <w:pPr>
+                              <w:spacing w:line="240" w:lineRule="auto"/>
+                              <w:rPr>
+                                <w:sz w:val="18"/>
+                              </w:rPr>
+                            </w:pPr>
+                            <w:r>
+                              <w:rPr>
+                                <w:sz w:val="18"/>
+                              </w:rPr>
+                              <w:t>Red bar is value that will be substituted</w:t>
+                            </w:r>
+                          </w:p>
+                        </w:txbxContent>
+                      </wps:txbx>
+                      <wps:bodyPr rot="0" vert="horz" wrap="square" lIns="91440" tIns="45720" rIns="91440" bIns="45720" anchor="t" anchorCtr="0">
+                        <a:noAutofit/>
+                      </wps:bodyPr>
+                    </wps:wsp>
+                  </a:graphicData>
+                </a:graphic>
+                <wp14:sizeRelH relativeFrom="margin">
+                  <wp14:pctWidth>0</wp14:pctWidth>
+                </wp14:sizeRelH>
+                <wp14:sizeRelV relativeFrom="margin">
+                  <wp14:pctHeight>0</wp14:pctHeight>
+                </wp14:sizeRelV>
+              </wp:anchor>
+            </w:drawing>
+          </mc:Choice>
+          <mc:Fallback>
+            <w:pict>
+              <v:shape w14:anchorId="30EB50B1" id="_x0000_s1027" type="#_x0000_t202" style="position:absolute;margin-left:225.35pt;margin-top:32.8pt;width:111.25pt;height:49.35pt;z-index:251665408;visibility:visible;mso-wrap-style:square;mso-width-percent:0;mso-height-percent:0;mso-wrap-distance-left:9pt;mso-wrap-distance-top:3.6pt;mso-wrap-distance-right:9pt;mso-wrap-distance-bottom:3.6pt;mso-position-horizontal:absolute;mso-position-horizontal-relative:text;mso-position-vertical:absolute;mso-position-vertical-relative:text;mso-width-percent:0;mso-height-percent:0;mso-width-relative:margin;mso-height-relative:margin;v-text-anchor:top" o:gfxdata="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" fillcolor="white [3212]" strokecolor="white [3212]">
+                <v:textbox>
+                  <w:txbxContent>
+                    <w:p>
+                      <w:pPr>
+                        <w:spacing w:line="240" w:lineRule="auto"/>
+                        <w:rPr>
+                          <w:sz w:val="18"/>
+                        </w:rPr>
+                      </w:pPr>
+                      <w:r>
+                        <w:rPr>
+                          <w:sz w:val="18"/>
+                        </w:rPr>
+                        <w:t xml:space="preserve">Observed </w:t>
+                      </w:r>
+                      <w:proofErr w:type="spellStart"/>
+                      <w:r>
+                        <w:rPr>
+                          <w:sz w:val="18"/>
+                        </w:rPr>
+                        <w:t>WoE</w:t>
+                      </w:r>
+                      <w:proofErr w:type="spellEnd"/>
+                    </w:p>
+                    <w:p>
+                      <w:pPr>
+                        <w:spacing w:line="240" w:lineRule="auto"/>
+                        <w:rPr>
+                          <w:sz w:val="18"/>
+                        </w:rPr>
+                      </w:pPr>
+                      <w:r>
+                        <w:rPr>
+                          <w:sz w:val="18"/>
+                        </w:rPr>
+                        <w:t>Red bar is value that will be substituted</w:t>
+                      </w:r>
+                    </w:p>
+                  </w:txbxContent>
+                </v:textbox>
+                <w10:wrap type="square"/>
+              </v:shape>
+            </w:pict>
+          </mc:Fallback>
+        </mc:AlternateContent>
+      </w:r>
+      <w:r>
+        <w:rPr>
+          <w:noProof/>
+        </w:rPr>
+        <mc:AlternateContent>
+          <mc:Choice Requires="wps">
+            <w:drawing>
+              <wp:anchor distT="0" distB="0" distL="114300" distR="114300" simplePos="0" relativeHeight="251660288" behindDoc="0" locked="0" layoutInCell="1" allowOverlap="1">
+                <wp:simplePos x="0" y="0"/>
+                <wp:positionH relativeFrom="column">
+                  <wp:posOffset>2468880</wp:posOffset>
+                </wp:positionH>
+                <wp:positionV relativeFrom="paragraph">
+                  <wp:posOffset>1039471</wp:posOffset>
+                </wp:positionV>
+                <wp:extent cx="600662" cy="258876"/>
+                <wp:effectExtent l="38100" t="38100" r="28575" b="27305"/>
+                <wp:wrapNone/>
+                <wp:docPr id="4" name="Straight Arrow Connector 4"/>
+                <wp:cNvGraphicFramePr/>
+                <a:graphic xmlns:a="http://schemas.openxmlformats.org/drawingml/2006/main">
+                  <a:graphicData uri="http://schemas.microsoft.com/office/word/2010/wordprocessingShape">
+                    <wps:wsp>
+                      <wps:cNvCnPr/>
+                      <wps:spPr>
+                        <a:xfrm flipH="1" flipV="1">
+                          <a:off x="0" y="0"/>
+                          <a:ext cx="600662" cy="258876"/>
+                        </a:xfrm>
+                        <a:prstGeom prst="straightConnector1">
+                          <a:avLst/>
+                        </a:prstGeom>
+                        <a:ln>
+                          <a:tailEnd type="triangle"/>
+                        </a:ln>
+                      </wps:spPr>
+                      <wps:style>
+                        <a:lnRef idx="2">
+                          <a:schemeClr val="dk1"/>
+                        </a:lnRef>
+                        <a:fillRef idx="0">
+                          <a:schemeClr val="dk1"/>
+                        </a:fillRef>
+                        <a:effectRef idx="1">
+                          <a:schemeClr val="dk1"/>
+                        </a:effectRef>
+                        <a:fontRef idx="minor">
+                          <a:schemeClr val="tx1"/>
+                        </a:fontRef>
+                      </wps:style>
+                      <wps:bodyPr/>
+                    </wps:wsp>
+                  </a:graphicData>
+                </a:graphic>
+                <wp14:sizeRelH relativeFrom="margin">
+                  <wp14:pctWidth>0</wp14:pctWidth>
+                </wp14:sizeRelH>
+                <wp14:sizeRelV relativeFrom="margin">
+                  <wp14:pctHeight>0</wp14:pctHeight>
+                </wp14:sizeRelV>
+              </wp:anchor>
+            </w:drawing>
+          </mc:Choice>
+          <mc:Fallback>
+            <w:pict>
+              <v:shapetype w14:anchorId="76F1709F" id="_x0000_t32" coordsize="21600,21600" o:spt="32" o:oned="t" path="m,l21600,21600e" filled="f">
+                <v:path arrowok="t" fillok="f" o:connecttype="none"/>
+                <o:lock v:ext="edit" shapetype="t"/>
+              </v:shapetype>
+              <v:shape id="Straight Arrow Connector 4" o:spid="_x0000_s1026" type="#_x0000_t32" style="position:absolute;margin-left:194.4pt;margin-top:81.85pt;width:47.3pt;height:20.4pt;flip:x y;z-index:251660288;visibility:visible;mso-wrap-style:square;mso-width-percent:0;mso-height-percent:0;mso-wrap-distance-left:9pt;mso-wrap-distance-top:0;mso-wrap-distance-right:9pt;mso-wrap-distance-bottom:0;mso-position-horizontal:absolute;mso-position-horizontal-relative:text;mso-position-vertical:absolute;mso-position-vertical-relative:text;mso-width-percent:0;mso-height-percent:0;mso-width-relative:margin;mso-height-relative:margin" o:gfxdata="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" strokecolor="black [3200]" strokeweight="1.25pt">
+                <v:stroke endarrow="block" endcap="round"/>
+              </v:shape>
+            </w:pict>
+          </mc:Fallback>
+        </mc:AlternateContent>
+      </w:r>
+      <w:r>
+        <w:rPr>
+          <w:noProof/>
+        </w:rPr>
+        <mc:AlternateContent>
+          <mc:Choice Requires="wps">
+            <w:drawing>
+              <wp:anchor distT="0" distB="0" distL="114300" distR="114300" simplePos="0" relativeHeight="251661312" behindDoc="0" locked="0" layoutInCell="1" allowOverlap="1">
+                <wp:simplePos x="0" y="0"/>
+                <wp:positionH relativeFrom="column">
+                  <wp:posOffset>1623490</wp:posOffset>
+                </wp:positionH>
+                <wp:positionV relativeFrom="paragraph">
+                  <wp:posOffset>565018</wp:posOffset>
+                </wp:positionV>
+                <wp:extent cx="1238933" cy="138023"/>
+                <wp:effectExtent l="38100" t="0" r="37465" b="90805"/>
+                <wp:wrapNone/>
+                <wp:docPr id="5" name="Straight Arrow Connector 5"/>
+                <wp:cNvGraphicFramePr/>
+                <a:graphic xmlns:a="http://schemas.openxmlformats.org/drawingml/2006/main">
+                  <a:graphicData uri="http://schemas.microsoft.com/office/word/2010/wordprocessingShape">
+                    <wps:wsp>
+                      <wps:cNvCnPr/>
+                      <wps:spPr>
+                        <a:xfrm flipH="1">
+                          <a:off x="0" y="0"/>
+                          <a:ext cx="1238933" cy="138023"/>
+                        </a:xfrm>
+                        <a:prstGeom prst="straightConnector1">
+                          <a:avLst/>
+                        </a:prstGeom>
+                        <a:ln>
+                          <a:tailEnd type="triangle"/>
+                        </a:ln>
+                      </wps:spPr>
+                      <wps:style>
+                        <a:lnRef idx="2">
+                          <a:schemeClr val="dk1"/>
+                        </a:lnRef>
+                        <a:fillRef idx="0">
+                          <a:schemeClr val="dk1"/>
+                        </a:fillRef>
+                        <a:effectRef idx="1">
+                          <a:schemeClr val="dk1"/>
+                        </a:effectRef>
+                        <a:fontRef idx="minor">
+                          <a:schemeClr val="tx1"/>
+                        </a:fontRef>
+                      </wps:style>
+                      <wps:bodyPr/>
+                    </wps:wsp>
+                  </a:graphicData>
+                </a:graphic>
+                <wp14:sizeRelH relativeFrom="margin">
+                  <wp14:pctWidth>0</wp14:pctWidth>
+                </wp14:sizeRelH>
+                <wp14:sizeRelV relativeFrom="margin">
+                  <wp14:pctHeight>0</wp14:pctHeight>
+                </wp14:sizeRelV>
+              </wp:anchor>
+            </w:drawing>
+          </mc:Choice>
+          <mc:Fallback>
+            <w:pict>
+              <v:shape w14:anchorId="238BF61B" id="Straight Arrow Connector 5" o:spid="_x0000_s1026" type="#_x0000_t32" style="position:absolute;margin-left:127.85pt;margin-top:44.5pt;width:97.55pt;height:10.85pt;flip:x;z-index:251661312;visibility:visible;mso-wrap-style:square;mso-width-percent:0;mso-height-percent:0;mso-wrap-distance-left:9pt;mso-wrap-distance-top:0;mso-wrap-distance-right:9pt;mso-wrap-distance-bottom:0;mso-position-horizontal:absolute;mso-position-horizontal-relative:text;mso-position-vertical:absolute;mso-position-vertical-relative:text;mso-width-percent:0;mso-height-percent:0;mso-width-relative:margin;mso-height-relative:margin" o:gfxdata="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" strokecolor="black [3200]" strokeweight="1.25pt">
+                <v:stroke endarrow="block" endcap="round"/>
+              </v:shape>
+            </w:pict>
+          </mc:Fallback>
+        </mc:AlternateContent>
+      </w:r>
+      <w:r>
+        <w:rPr>
+          <w:noProof/>
+        </w:rPr>
+        <mc:AlternateContent>
+          <mc:Choice Requires="wps">
+            <w:drawing>
+              <wp:anchor distT="0" distB="0" distL="114300" distR="114300" simplePos="0" relativeHeight="251659264" behindDoc="0" locked="0" layoutInCell="1" allowOverlap="1">
+                <wp:simplePos x="0" y="0"/>
+                <wp:positionH relativeFrom="column">
+                  <wp:posOffset>976509</wp:posOffset>
+                </wp:positionH>
+                <wp:positionV relativeFrom="paragraph">
+                  <wp:posOffset>176830</wp:posOffset>
+                </wp:positionV>
+                <wp:extent cx="2232025" cy="388188"/>
+                <wp:effectExtent l="38100" t="0" r="34925" b="88265"/>
+                <wp:wrapNone/>
+                <wp:docPr id="3" name="Straight Arrow Connector 3"/>
+                <wp:cNvGraphicFramePr/>
+                <a:graphic xmlns:a="http://schemas.openxmlformats.org/drawingml/2006/main">
+                  <a:graphicData uri="http://schemas.microsoft.com/office/word/2010/wordprocessingShape">
+                    <wps:wsp>
+                      <wps:cNvCnPr/>
+                      <wps:spPr>
+                        <a:xfrm flipH="1">
+                          <a:off x="0" y="0"/>
+                          <a:ext cx="2232025" cy="388188"/>
+                        </a:xfrm>
+                        <a:prstGeom prst="straightConnector1">
+                          <a:avLst/>
+                        </a:prstGeom>
+                        <a:ln>
+                          <a:tailEnd type="triangle"/>
+                        </a:ln>
+                      </wps:spPr>
+                      <wps:style>
+                        <a:lnRef idx="2">
+                          <a:schemeClr val="dk1"/>
+                        </a:lnRef>
+                        <a:fillRef idx="0">
+                          <a:schemeClr val="dk1"/>
+                        </a:fillRef>
+                        <a:effectRef idx="1">
+                          <a:schemeClr val="dk1"/>
+                        </a:effectRef>
+                        <a:fontRef idx="minor">
+                          <a:schemeClr val="tx1"/>
+                        </a:fontRef>
+                      </wps:style>
+                      <wps:bodyPr/>
+                    </wps:wsp>
+                  </a:graphicData>
+                </a:graphic>
+                <wp14:sizeRelH relativeFrom="margin">
+                  <wp14:pctWidth>0</wp14:pctWidth>
+                </wp14:sizeRelH>
+                <wp14:sizeRelV relativeFrom="margin">
+                  <wp14:pctHeight>0</wp14:pctHeight>
+                </wp14:sizeRelV>
+              </wp:anchor>
+            </w:drawing>
+          </mc:Choice>
+          <mc:Fallback>
+            <w:pict>
+              <v:shape w14:anchorId="16D610A9" id="Straight Arrow Connector 3" o:spid="_x0000_s1026" type="#_x0000_t32" style="position:absolute;margin-left:76.9pt;margin-top:13.9pt;width:175.75pt;height:30.55pt;flip:x;z-index:251659264;visibility:visible;mso-wrap-style:square;mso-width-percent:0;mso-height-percent:0;mso-wrap-distance-left:9pt;mso-wrap-distance-top:0;mso-wrap-distance-right:9pt;mso-wrap-distance-bottom:0;mso-position-horizontal:absolute;mso-position-horizontal-relative:text;mso-position-vertical:absolute;mso-position-vertical-relative:text;mso-width-percent:0;mso-height-percent:0;mso-width-relative:margin;mso-height-relative:margin" o:gfxdata="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" strokecolor="black [3200]" strokeweight="1.25pt">
+                <v:stroke endarrow="block" endcap="round"/>
               </v:shape>
             </w:pict>
           </mc:Fallback>
@@ -1744,7 +1743,7 @@
           <w:tab w:val="left" w:pos="14656"/>
         </w:tabs>
         <w:wordWrap w:val="0"/>
-        <w:spacing w:after="0" w:line="225" w:lineRule="atLeast"/>
+        <w:spacing w:line="225" w:lineRule="atLeast"/>
         <w:rPr>
           <w:rFonts w:ascii="Consolas" w:hAnsi="Consolas" w:cs="Consolas"/>
           <w:sz w:val="20"/>
@@ -1820,7 +1819,7 @@
           <w:tab w:val="left" w:pos="14656"/>
         </w:tabs>
         <w:wordWrap w:val="0"/>
-        <w:spacing w:after="0" w:line="225" w:lineRule="atLeast"/>
+        <w:spacing w:line="225" w:lineRule="atLeast"/>
         <w:rPr>
           <w:rFonts w:ascii="Consolas" w:eastAsia="Times New Roman" w:hAnsi="Consolas" w:cs="Consolas"/>
           <w:color w:val="FFFFFF" w:themeColor="background1"/>
@@ -1871,7 +1870,7 @@
           <w:tab w:val="left" w:pos="14656"/>
         </w:tabs>
         <w:wordWrap w:val="0"/>
-        <w:spacing w:after="0" w:line="225" w:lineRule="atLeast"/>
+        <w:spacing w:line="225" w:lineRule="atLeast"/>
         <w:rPr>
           <w:rFonts w:ascii="Consolas" w:eastAsia="Times New Roman" w:hAnsi="Consolas" w:cs="Consolas"/>
           <w:color w:val="F8F8F2"/>
@@ -1911,7 +1910,7 @@
           <w:tab w:val="left" w:pos="14656"/>
         </w:tabs>
         <w:wordWrap w:val="0"/>
-        <w:spacing w:after="0" w:line="225" w:lineRule="atLeast"/>
+        <w:spacing w:line="225" w:lineRule="atLeast"/>
         <w:rPr>
           <w:rFonts w:ascii="Consolas" w:eastAsia="Times New Roman" w:hAnsi="Consolas" w:cs="Consolas"/>
           <w:color w:val="F8F8F2"/>
@@ -1989,7 +1988,7 @@
           <w:tab w:val="left" w:pos="14656"/>
         </w:tabs>
         <w:wordWrap w:val="0"/>
-        <w:spacing w:after="0" w:line="225" w:lineRule="atLeast"/>
+        <w:spacing w:line="225" w:lineRule="atLeast"/>
         <w:rPr>
           <w:rFonts w:ascii="Consolas" w:eastAsia="Times New Roman" w:hAnsi="Consolas" w:cs="Consolas"/>
           <w:color w:val="F8F8F2"/>
@@ -2493,15 +2492,7 @@
           <w:rFonts w:ascii="Consolas" w:hAnsi="Consolas" w:cs="Consolas"/>
           <w:color w:val="FFFFFF" w:themeColor="background1"/>
         </w:rPr>
-        <w:t xml:space="preserve"> </w:t>
-      </w:r>
-      <w:r>
-        <w:rPr>
-          <w:rStyle w:val="gghfmyibcob"/>
-          <w:rFonts w:ascii="Consolas" w:hAnsi="Consolas" w:cs="Consolas"/>
-          <w:color w:val="FFFFFF" w:themeColor="background1"/>
-        </w:rPr>
-        <w:t># optionally invert selection</w:t>
+        <w:t xml:space="preserve"> # optionally invert selection</w:t>
       </w:r>
     </w:p>
     <w:p>
@@ -3935,14 +3926,7 @@
           <w:rFonts w:ascii="Consolas" w:hAnsi="Consolas" w:cs="Consolas"/>
           <w:color w:val="F8F8F2"/>
         </w:rPr>
-        <w:t xml:space="preserve">(Intercept)     </w:t>
-      </w:r>
-      <w:r>
-        <w:rPr>
-          <w:rFonts w:ascii="Consolas" w:hAnsi="Consolas" w:cs="Consolas"/>
-          <w:color w:val="F8F8F2"/>
-        </w:rPr>
-        <w:t xml:space="preserve">  Sex       Age     </w:t>
+        <w:t xml:space="preserve">(Intercept)       Sex       Age     </w:t>
       </w:r>
       <w:proofErr w:type="spellStart"/>
       <w:r>
@@ -4287,15 +4271,19 @@
         </w:rPr>
         <w:t xml:space="preserve"> | </w:t>
       </w:r>
-      <w:bookmarkStart w:id="0" w:name="_GoBack"/>
-      <w:bookmarkEnd w:id="0"/>
     </w:p>
     <w:p>
       <w:r>
         <w:t>The out-of-fold KS drops a little, but</w:t>
       </w:r>
       <w:r>
-        <w:t xml:space="preserve"> the tradeoff is likely worth it for a model with fewer variables.</w:t>
+        <w:t xml:space="preserve"> the tradeoff is likely worth it for a </w:t>
+      </w:r>
+      <w:r>
+        <w:t>scorecard</w:t>
+      </w:r>
+      <w:r>
+        <w:t xml:space="preserve"> with fewer variables.</w:t>
       </w:r>
     </w:p>
     <w:p>
@@ -4303,6 +4291,557 @@
         <w:pStyle w:val="Heading2"/>
       </w:pPr>
       <w:r>
+        <w:t>Making Predictions</w:t>
+      </w:r>
+    </w:p>
+    <w:p>
+      <w:proofErr w:type="spellStart"/>
+      <w:r>
+        <w:t>Binnr</w:t>
+      </w:r>
+      <w:proofErr w:type="spellEnd"/>
+      <w:r>
+        <w:t xml:space="preserve"> can return score predictions or a matrix of weight-of-evidence substitutions.</w:t>
+      </w:r>
+    </w:p>
+    <w:p>
+      <w:pPr>
+        <w:shd w:val="clear" w:color="auto" w:fill="272822"/>
+        <w:tabs>
+          <w:tab w:val="left" w:pos="916"/>
+          <w:tab w:val="left" w:pos="1832"/>
+          <w:tab w:val="left" w:pos="2748"/>
+          <w:tab w:val="left" w:pos="3664"/>
+          <w:tab w:val="left" w:pos="4580"/>
+          <w:tab w:val="left" w:pos="5496"/>
+          <w:tab w:val="left" w:pos="6412"/>
+          <w:tab w:val="left" w:pos="7328"/>
+          <w:tab w:val="left" w:pos="8244"/>
+          <w:tab w:val="left" w:pos="9160"/>
+          <w:tab w:val="left" w:pos="10076"/>
+          <w:tab w:val="left" w:pos="10992"/>
+          <w:tab w:val="left" w:pos="11908"/>
+          <w:tab w:val="left" w:pos="12824"/>
+          <w:tab w:val="left" w:pos="13740"/>
+          <w:tab w:val="left" w:pos="14656"/>
+        </w:tabs>
+        <w:wordWrap w:val="0"/>
+        <w:spacing w:line="225" w:lineRule="atLeast"/>
+        <w:rPr>
+          <w:rFonts w:ascii="Consolas" w:eastAsia="Times New Roman" w:hAnsi="Consolas" w:cs="Consolas"/>
+          <w:color w:val="FFFFFF" w:themeColor="background1"/>
+          <w:sz w:val="20"/>
+          <w:szCs w:val="20"/>
+        </w:rPr>
+      </w:pPr>
+      <w:r>
+        <w:rPr>
+          <w:rFonts w:ascii="Consolas" w:eastAsia="Times New Roman" w:hAnsi="Consolas" w:cs="Consolas"/>
+          <w:color w:val="FFFFFF" w:themeColor="background1"/>
+          <w:sz w:val="20"/>
+          <w:szCs w:val="20"/>
+        </w:rPr>
+        <w:t xml:space="preserve">&gt; p &lt;- </w:t>
+      </w:r>
+      <w:proofErr w:type="spellStart"/>
+      <w:r>
+        <w:rPr>
+          <w:rFonts w:ascii="Consolas" w:eastAsia="Times New Roman" w:hAnsi="Consolas" w:cs="Consolas"/>
+          <w:color w:val="FFFFFF" w:themeColor="background1"/>
+          <w:sz w:val="20"/>
+          <w:szCs w:val="20"/>
+        </w:rPr>
+        <w:t>mod$</w:t>
+      </w:r>
+      <w:proofErr w:type="gramStart"/>
+      <w:r>
+        <w:rPr>
+          <w:rFonts w:ascii="Consolas" w:eastAsia="Times New Roman" w:hAnsi="Consolas" w:cs="Consolas"/>
+          <w:color w:val="FFFFFF" w:themeColor="background1"/>
+          <w:sz w:val="20"/>
+          <w:szCs w:val="20"/>
+        </w:rPr>
+        <w:t>predict</w:t>
+      </w:r>
+      <w:proofErr w:type="spellEnd"/>
+      <w:r>
+        <w:rPr>
+          <w:rFonts w:ascii="Consolas" w:eastAsia="Times New Roman" w:hAnsi="Consolas" w:cs="Consolas"/>
+          <w:color w:val="FFFFFF" w:themeColor="background1"/>
+          <w:sz w:val="20"/>
+          <w:szCs w:val="20"/>
+        </w:rPr>
+        <w:t>()</w:t>
+      </w:r>
+      <w:proofErr w:type="gramEnd"/>
+    </w:p>
+    <w:p>
+      <w:pPr>
+        <w:shd w:val="clear" w:color="auto" w:fill="272822"/>
+        <w:tabs>
+          <w:tab w:val="left" w:pos="916"/>
+          <w:tab w:val="left" w:pos="1832"/>
+          <w:tab w:val="left" w:pos="2748"/>
+          <w:tab w:val="left" w:pos="3664"/>
+          <w:tab w:val="left" w:pos="4580"/>
+          <w:tab w:val="left" w:pos="5496"/>
+          <w:tab w:val="left" w:pos="6412"/>
+          <w:tab w:val="left" w:pos="7328"/>
+          <w:tab w:val="left" w:pos="8244"/>
+          <w:tab w:val="left" w:pos="9160"/>
+          <w:tab w:val="left" w:pos="10076"/>
+          <w:tab w:val="left" w:pos="10992"/>
+          <w:tab w:val="left" w:pos="11908"/>
+          <w:tab w:val="left" w:pos="12824"/>
+          <w:tab w:val="left" w:pos="13740"/>
+          <w:tab w:val="left" w:pos="14656"/>
+        </w:tabs>
+        <w:wordWrap w:val="0"/>
+        <w:spacing w:line="225" w:lineRule="atLeast"/>
+        <w:rPr>
+          <w:rFonts w:ascii="Consolas" w:eastAsia="Times New Roman" w:hAnsi="Consolas" w:cs="Consolas"/>
+          <w:color w:val="FFFFFF" w:themeColor="background1"/>
+          <w:sz w:val="20"/>
+          <w:szCs w:val="20"/>
+        </w:rPr>
+      </w:pPr>
+      <w:r>
+        <w:rPr>
+          <w:rFonts w:ascii="Consolas" w:eastAsia="Times New Roman" w:hAnsi="Consolas" w:cs="Consolas"/>
+          <w:color w:val="FFFFFF" w:themeColor="background1"/>
+          <w:sz w:val="20"/>
+          <w:szCs w:val="20"/>
+        </w:rPr>
+        <w:t xml:space="preserve">&gt; </w:t>
+      </w:r>
+      <w:proofErr w:type="gramStart"/>
+      <w:r>
+        <w:rPr>
+          <w:rFonts w:ascii="Consolas" w:eastAsia="Times New Roman" w:hAnsi="Consolas" w:cs="Consolas"/>
+          <w:color w:val="FFFFFF" w:themeColor="background1"/>
+          <w:sz w:val="20"/>
+          <w:szCs w:val="20"/>
+        </w:rPr>
+        <w:t>p[</w:t>
+      </w:r>
+      <w:proofErr w:type="gramEnd"/>
+      <w:r>
+        <w:rPr>
+          <w:rFonts w:ascii="Consolas" w:eastAsia="Times New Roman" w:hAnsi="Consolas" w:cs="Consolas"/>
+          <w:color w:val="FFFFFF" w:themeColor="background1"/>
+          <w:sz w:val="20"/>
+          <w:szCs w:val="20"/>
+        </w:rPr>
+        <w:t>1:4]</w:t>
+      </w:r>
+    </w:p>
+    <w:p>
+      <w:pPr>
+        <w:shd w:val="clear" w:color="auto" w:fill="272822"/>
+        <w:tabs>
+          <w:tab w:val="left" w:pos="916"/>
+          <w:tab w:val="left" w:pos="1832"/>
+          <w:tab w:val="left" w:pos="2748"/>
+          <w:tab w:val="left" w:pos="3664"/>
+          <w:tab w:val="left" w:pos="4580"/>
+          <w:tab w:val="left" w:pos="5496"/>
+          <w:tab w:val="left" w:pos="6412"/>
+          <w:tab w:val="left" w:pos="7328"/>
+          <w:tab w:val="left" w:pos="8244"/>
+          <w:tab w:val="left" w:pos="9160"/>
+          <w:tab w:val="left" w:pos="10076"/>
+          <w:tab w:val="left" w:pos="10992"/>
+          <w:tab w:val="left" w:pos="11908"/>
+          <w:tab w:val="left" w:pos="12824"/>
+          <w:tab w:val="left" w:pos="13740"/>
+          <w:tab w:val="left" w:pos="14656"/>
+        </w:tabs>
+        <w:wordWrap w:val="0"/>
+        <w:spacing w:line="225" w:lineRule="atLeast"/>
+        <w:rPr>
+          <w:rFonts w:ascii="Consolas" w:eastAsia="Times New Roman" w:hAnsi="Consolas" w:cs="Consolas"/>
+          <w:color w:val="F8F8F2"/>
+          <w:sz w:val="20"/>
+          <w:szCs w:val="20"/>
+        </w:rPr>
+      </w:pPr>
+      <w:r>
+        <w:rPr>
+          <w:rFonts w:ascii="Consolas" w:eastAsia="Times New Roman" w:hAnsi="Consolas" w:cs="Consolas"/>
+          <w:color w:val="F8F8F2"/>
+          <w:sz w:val="20"/>
+          <w:szCs w:val="20"/>
+        </w:rPr>
+        <w:t>[1] -</w:t>
+      </w:r>
+      <w:proofErr w:type="gramStart"/>
+      <w:r>
+        <w:rPr>
+          <w:rFonts w:ascii="Consolas" w:eastAsia="Times New Roman" w:hAnsi="Consolas" w:cs="Consolas"/>
+          <w:color w:val="F8F8F2"/>
+          <w:sz w:val="20"/>
+          <w:szCs w:val="20"/>
+        </w:rPr>
+        <w:t>2.3726886  2.7146116</w:t>
+      </w:r>
+      <w:proofErr w:type="gramEnd"/>
+      <w:r>
+        <w:rPr>
+          <w:rFonts w:ascii="Consolas" w:eastAsia="Times New Roman" w:hAnsi="Consolas" w:cs="Consolas"/>
+          <w:color w:val="F8F8F2"/>
+          <w:sz w:val="20"/>
+          <w:szCs w:val="20"/>
+        </w:rPr>
+        <w:t xml:space="preserve">  0.2156492  2.0621833</w:t>
+      </w:r>
+    </w:p>
+    <w:p>
+      <w:pPr>
+        <w:shd w:val="clear" w:color="auto" w:fill="272822"/>
+        <w:tabs>
+          <w:tab w:val="left" w:pos="916"/>
+          <w:tab w:val="left" w:pos="1832"/>
+          <w:tab w:val="left" w:pos="2748"/>
+          <w:tab w:val="left" w:pos="3664"/>
+          <w:tab w:val="left" w:pos="4580"/>
+          <w:tab w:val="left" w:pos="5496"/>
+          <w:tab w:val="left" w:pos="6412"/>
+          <w:tab w:val="left" w:pos="7328"/>
+          <w:tab w:val="left" w:pos="8244"/>
+          <w:tab w:val="left" w:pos="9160"/>
+          <w:tab w:val="left" w:pos="10076"/>
+          <w:tab w:val="left" w:pos="10992"/>
+          <w:tab w:val="left" w:pos="11908"/>
+          <w:tab w:val="left" w:pos="12824"/>
+          <w:tab w:val="left" w:pos="13740"/>
+          <w:tab w:val="left" w:pos="14656"/>
+        </w:tabs>
+        <w:wordWrap w:val="0"/>
+        <w:spacing w:line="225" w:lineRule="atLeast"/>
+        <w:rPr>
+          <w:rFonts w:ascii="Consolas" w:eastAsia="Times New Roman" w:hAnsi="Consolas" w:cs="Consolas"/>
+          <w:color w:val="F92672"/>
+          <w:sz w:val="20"/>
+          <w:szCs w:val="20"/>
+        </w:rPr>
+      </w:pPr>
+    </w:p>
+    <w:p>
+      <w:pPr>
+        <w:shd w:val="clear" w:color="auto" w:fill="272822"/>
+        <w:tabs>
+          <w:tab w:val="left" w:pos="916"/>
+          <w:tab w:val="left" w:pos="1832"/>
+          <w:tab w:val="left" w:pos="2748"/>
+          <w:tab w:val="left" w:pos="3664"/>
+          <w:tab w:val="left" w:pos="4580"/>
+          <w:tab w:val="left" w:pos="5496"/>
+          <w:tab w:val="left" w:pos="6412"/>
+          <w:tab w:val="left" w:pos="7328"/>
+          <w:tab w:val="left" w:pos="8244"/>
+          <w:tab w:val="left" w:pos="9160"/>
+          <w:tab w:val="left" w:pos="10076"/>
+          <w:tab w:val="left" w:pos="10992"/>
+          <w:tab w:val="left" w:pos="11908"/>
+          <w:tab w:val="left" w:pos="12824"/>
+          <w:tab w:val="left" w:pos="13740"/>
+          <w:tab w:val="left" w:pos="14656"/>
+        </w:tabs>
+        <w:wordWrap w:val="0"/>
+        <w:spacing w:line="225" w:lineRule="atLeast"/>
+        <w:rPr>
+          <w:rFonts w:ascii="Consolas" w:eastAsia="Times New Roman" w:hAnsi="Consolas" w:cs="Consolas"/>
+          <w:color w:val="FFFFFF" w:themeColor="background1"/>
+          <w:sz w:val="20"/>
+          <w:szCs w:val="20"/>
+        </w:rPr>
+      </w:pPr>
+      <w:r>
+        <w:rPr>
+          <w:rFonts w:ascii="Consolas" w:eastAsia="Times New Roman" w:hAnsi="Consolas" w:cs="Consolas"/>
+          <w:color w:val="FFFFFF" w:themeColor="background1"/>
+          <w:sz w:val="20"/>
+          <w:szCs w:val="20"/>
+        </w:rPr>
+        <w:t xml:space="preserve">&gt; </w:t>
+      </w:r>
+      <w:proofErr w:type="gramStart"/>
+      <w:r>
+        <w:rPr>
+          <w:rFonts w:ascii="Consolas" w:eastAsia="Times New Roman" w:hAnsi="Consolas" w:cs="Consolas"/>
+          <w:color w:val="FFFFFF" w:themeColor="background1"/>
+          <w:sz w:val="20"/>
+          <w:szCs w:val="20"/>
+        </w:rPr>
+        <w:t>woe</w:t>
+      </w:r>
+      <w:proofErr w:type="gramEnd"/>
+      <w:r>
+        <w:rPr>
+          <w:rFonts w:ascii="Consolas" w:eastAsia="Times New Roman" w:hAnsi="Consolas" w:cs="Consolas"/>
+          <w:color w:val="FFFFFF" w:themeColor="background1"/>
+          <w:sz w:val="20"/>
+          <w:szCs w:val="20"/>
+        </w:rPr>
+        <w:t xml:space="preserve"> &lt;- </w:t>
+      </w:r>
+      <w:proofErr w:type="spellStart"/>
+      <w:r>
+        <w:rPr>
+          <w:rFonts w:ascii="Consolas" w:eastAsia="Times New Roman" w:hAnsi="Consolas" w:cs="Consolas"/>
+          <w:color w:val="FFFFFF" w:themeColor="background1"/>
+          <w:sz w:val="20"/>
+          <w:szCs w:val="20"/>
+        </w:rPr>
+        <w:t>mod$predict</w:t>
+      </w:r>
+      <w:proofErr w:type="spellEnd"/>
+      <w:r>
+        <w:rPr>
+          <w:rFonts w:ascii="Consolas" w:eastAsia="Times New Roman" w:hAnsi="Consolas" w:cs="Consolas"/>
+          <w:color w:val="FFFFFF" w:themeColor="background1"/>
+          <w:sz w:val="20"/>
+          <w:szCs w:val="20"/>
+        </w:rPr>
+        <w:t>(type="woe")</w:t>
+      </w:r>
+    </w:p>
+    <w:p>
+      <w:pPr>
+        <w:shd w:val="clear" w:color="auto" w:fill="272822"/>
+        <w:tabs>
+          <w:tab w:val="left" w:pos="916"/>
+          <w:tab w:val="left" w:pos="1832"/>
+          <w:tab w:val="left" w:pos="2748"/>
+          <w:tab w:val="left" w:pos="3664"/>
+          <w:tab w:val="left" w:pos="4580"/>
+          <w:tab w:val="left" w:pos="5496"/>
+          <w:tab w:val="left" w:pos="6412"/>
+          <w:tab w:val="left" w:pos="7328"/>
+          <w:tab w:val="left" w:pos="8244"/>
+          <w:tab w:val="left" w:pos="9160"/>
+          <w:tab w:val="left" w:pos="10076"/>
+          <w:tab w:val="left" w:pos="10992"/>
+          <w:tab w:val="left" w:pos="11908"/>
+          <w:tab w:val="left" w:pos="12824"/>
+          <w:tab w:val="left" w:pos="13740"/>
+          <w:tab w:val="left" w:pos="14656"/>
+        </w:tabs>
+        <w:wordWrap w:val="0"/>
+        <w:spacing w:line="225" w:lineRule="atLeast"/>
+        <w:rPr>
+          <w:rFonts w:ascii="Consolas" w:eastAsia="Times New Roman" w:hAnsi="Consolas" w:cs="Consolas"/>
+          <w:color w:val="FFFFFF" w:themeColor="background1"/>
+          <w:sz w:val="20"/>
+          <w:szCs w:val="20"/>
+        </w:rPr>
+      </w:pPr>
+      <w:r>
+        <w:rPr>
+          <w:rFonts w:ascii="Consolas" w:eastAsia="Times New Roman" w:hAnsi="Consolas" w:cs="Consolas"/>
+          <w:color w:val="FFFFFF" w:themeColor="background1"/>
+          <w:sz w:val="20"/>
+          <w:szCs w:val="20"/>
+        </w:rPr>
+        <w:t xml:space="preserve">&gt; </w:t>
+      </w:r>
+      <w:proofErr w:type="gramStart"/>
+      <w:r>
+        <w:rPr>
+          <w:rFonts w:ascii="Consolas" w:eastAsia="Times New Roman" w:hAnsi="Consolas" w:cs="Consolas"/>
+          <w:color w:val="FFFFFF" w:themeColor="background1"/>
+          <w:sz w:val="20"/>
+          <w:szCs w:val="20"/>
+        </w:rPr>
+        <w:t>woe[</w:t>
+      </w:r>
+      <w:proofErr w:type="gramEnd"/>
+      <w:r>
+        <w:rPr>
+          <w:rFonts w:ascii="Consolas" w:eastAsia="Times New Roman" w:hAnsi="Consolas" w:cs="Consolas"/>
+          <w:color w:val="FFFFFF" w:themeColor="background1"/>
+          <w:sz w:val="20"/>
+          <w:szCs w:val="20"/>
+        </w:rPr>
+        <w:t>1:2,1:4]</w:t>
+      </w:r>
+    </w:p>
+    <w:p>
+      <w:pPr>
+        <w:shd w:val="clear" w:color="auto" w:fill="272822"/>
+        <w:tabs>
+          <w:tab w:val="left" w:pos="916"/>
+          <w:tab w:val="left" w:pos="1832"/>
+          <w:tab w:val="left" w:pos="2748"/>
+          <w:tab w:val="left" w:pos="3664"/>
+          <w:tab w:val="left" w:pos="4580"/>
+          <w:tab w:val="left" w:pos="5496"/>
+          <w:tab w:val="left" w:pos="6412"/>
+          <w:tab w:val="left" w:pos="7328"/>
+          <w:tab w:val="left" w:pos="8244"/>
+          <w:tab w:val="left" w:pos="9160"/>
+          <w:tab w:val="left" w:pos="10076"/>
+          <w:tab w:val="left" w:pos="10992"/>
+          <w:tab w:val="left" w:pos="11908"/>
+          <w:tab w:val="left" w:pos="12824"/>
+          <w:tab w:val="left" w:pos="13740"/>
+          <w:tab w:val="left" w:pos="14656"/>
+        </w:tabs>
+        <w:wordWrap w:val="0"/>
+        <w:spacing w:line="225" w:lineRule="atLeast"/>
+        <w:rPr>
+          <w:rFonts w:ascii="Consolas" w:eastAsia="Times New Roman" w:hAnsi="Consolas" w:cs="Consolas"/>
+          <w:color w:val="F8F8F2"/>
+          <w:sz w:val="20"/>
+          <w:szCs w:val="20"/>
+        </w:rPr>
+      </w:pPr>
+      <w:r>
+        <w:rPr>
+          <w:rFonts w:ascii="Consolas" w:eastAsia="Times New Roman" w:hAnsi="Consolas" w:cs="Consolas"/>
+          <w:color w:val="F8F8F2"/>
+          <w:sz w:val="20"/>
+          <w:szCs w:val="20"/>
+        </w:rPr>
+        <w:t xml:space="preserve">         </w:t>
+      </w:r>
+      <w:proofErr w:type="spellStart"/>
+      <w:r>
+        <w:rPr>
+          <w:rFonts w:ascii="Consolas" w:eastAsia="Times New Roman" w:hAnsi="Consolas" w:cs="Consolas"/>
+          <w:color w:val="F8F8F2"/>
+          <w:sz w:val="20"/>
+          <w:szCs w:val="20"/>
+        </w:rPr>
+        <w:t>Pclass</w:t>
+      </w:r>
+      <w:proofErr w:type="spellEnd"/>
+      <w:r>
+        <w:rPr>
+          <w:rFonts w:ascii="Consolas" w:eastAsia="Times New Roman" w:hAnsi="Consolas" w:cs="Consolas"/>
+          <w:color w:val="F8F8F2"/>
+          <w:sz w:val="20"/>
+          <w:szCs w:val="20"/>
+        </w:rPr>
+        <w:t xml:space="preserve">        Sex        Age     </w:t>
+      </w:r>
+      <w:proofErr w:type="spellStart"/>
+      <w:r>
+        <w:rPr>
+          <w:rFonts w:ascii="Consolas" w:eastAsia="Times New Roman" w:hAnsi="Consolas" w:cs="Consolas"/>
+          <w:color w:val="F8F8F2"/>
+          <w:sz w:val="20"/>
+          <w:szCs w:val="20"/>
+        </w:rPr>
+        <w:t>SibSp</w:t>
+      </w:r>
+      <w:proofErr w:type="spellEnd"/>
+    </w:p>
+    <w:p>
+      <w:pPr>
+        <w:shd w:val="clear" w:color="auto" w:fill="272822"/>
+        <w:tabs>
+          <w:tab w:val="left" w:pos="916"/>
+          <w:tab w:val="left" w:pos="1832"/>
+          <w:tab w:val="left" w:pos="2748"/>
+          <w:tab w:val="left" w:pos="3664"/>
+          <w:tab w:val="left" w:pos="4580"/>
+          <w:tab w:val="left" w:pos="5496"/>
+          <w:tab w:val="left" w:pos="6412"/>
+          <w:tab w:val="left" w:pos="7328"/>
+          <w:tab w:val="left" w:pos="8244"/>
+          <w:tab w:val="left" w:pos="9160"/>
+          <w:tab w:val="left" w:pos="10076"/>
+          <w:tab w:val="left" w:pos="10992"/>
+          <w:tab w:val="left" w:pos="11908"/>
+          <w:tab w:val="left" w:pos="12824"/>
+          <w:tab w:val="left" w:pos="13740"/>
+          <w:tab w:val="left" w:pos="14656"/>
+        </w:tabs>
+        <w:wordWrap w:val="0"/>
+        <w:spacing w:line="225" w:lineRule="atLeast"/>
+        <w:rPr>
+          <w:rFonts w:ascii="Consolas" w:eastAsia="Times New Roman" w:hAnsi="Consolas" w:cs="Consolas"/>
+          <w:color w:val="F8F8F2"/>
+          <w:sz w:val="20"/>
+          <w:szCs w:val="20"/>
+        </w:rPr>
+      </w:pPr>
+      <w:r>
+        <w:rPr>
+          <w:rFonts w:ascii="Consolas" w:eastAsia="Times New Roman" w:hAnsi="Consolas" w:cs="Consolas"/>
+          <w:color w:val="F8F8F2"/>
+          <w:sz w:val="20"/>
+          <w:szCs w:val="20"/>
+        </w:rPr>
+        <w:t>[1,] -0.6664827 -0.9838327 0.01517886 0.3388098</w:t>
+      </w:r>
+    </w:p>
+    <w:p>
+      <w:pPr>
+        <w:shd w:val="clear" w:color="auto" w:fill="272822"/>
+        <w:tabs>
+          <w:tab w:val="left" w:pos="916"/>
+          <w:tab w:val="left" w:pos="1832"/>
+          <w:tab w:val="left" w:pos="2748"/>
+          <w:tab w:val="left" w:pos="3664"/>
+          <w:tab w:val="left" w:pos="4580"/>
+          <w:tab w:val="left" w:pos="5496"/>
+          <w:tab w:val="left" w:pos="6412"/>
+          <w:tab w:val="left" w:pos="7328"/>
+          <w:tab w:val="left" w:pos="8244"/>
+          <w:tab w:val="left" w:pos="9160"/>
+          <w:tab w:val="left" w:pos="10076"/>
+          <w:tab w:val="left" w:pos="10992"/>
+          <w:tab w:val="left" w:pos="11908"/>
+          <w:tab w:val="left" w:pos="12824"/>
+          <w:tab w:val="left" w:pos="13740"/>
+          <w:tab w:val="left" w:pos="14656"/>
+        </w:tabs>
+        <w:wordWrap w:val="0"/>
+        <w:spacing w:line="225" w:lineRule="atLeast"/>
+        <w:rPr>
+          <w:rFonts w:ascii="Consolas" w:eastAsia="Times New Roman" w:hAnsi="Consolas" w:cs="Consolas"/>
+          <w:color w:val="F8F8F2"/>
+          <w:sz w:val="20"/>
+          <w:szCs w:val="20"/>
+        </w:rPr>
+      </w:pPr>
+      <w:r>
+        <w:rPr>
+          <w:rFonts w:ascii="Consolas" w:eastAsia="Times New Roman" w:hAnsi="Consolas" w:cs="Consolas"/>
+          <w:color w:val="F8F8F2"/>
+          <w:sz w:val="20"/>
+          <w:szCs w:val="20"/>
+        </w:rPr>
+        <w:t>[2,</w:t>
+      </w:r>
+      <w:proofErr w:type="gramStart"/>
+      <w:r>
+        <w:rPr>
+          <w:rFonts w:ascii="Consolas" w:eastAsia="Times New Roman" w:hAnsi="Consolas" w:cs="Consolas"/>
+          <w:color w:val="F8F8F2"/>
+          <w:sz w:val="20"/>
+          <w:szCs w:val="20"/>
+        </w:rPr>
+        <w:t>]  1.0039160</w:t>
+      </w:r>
+      <w:proofErr w:type="gramEnd"/>
+      <w:r>
+        <w:rPr>
+          <w:rFonts w:ascii="Consolas" w:eastAsia="Times New Roman" w:hAnsi="Consolas" w:cs="Consolas"/>
+          <w:color w:val="F8F8F2"/>
+          <w:sz w:val="20"/>
+          <w:szCs w:val="20"/>
+        </w:rPr>
+        <w:t xml:space="preserve">  1.5298770 0.01517886 0.3388098</w:t>
+      </w:r>
+    </w:p>
+    <w:p>
+      <w:pPr>
+        <w:pStyle w:val="Heading2"/>
+      </w:pPr>
+      <w:r>
         <w:t>Generating SAS Code</w:t>
       </w:r>
     </w:p>
@@ -4321,7 +4860,1809 @@
       <w:r>
         <w:t>code</w:t>
       </w:r>
-    </w:p>
+      <w:r>
+        <w:t>.</w:t>
+      </w:r>
+    </w:p>
+    <w:p>
+      <w:pPr>
+        <w:shd w:val="clear" w:color="auto" w:fill="272822"/>
+        <w:tabs>
+          <w:tab w:val="left" w:pos="916"/>
+          <w:tab w:val="left" w:pos="1832"/>
+          <w:tab w:val="left" w:pos="2748"/>
+          <w:tab w:val="left" w:pos="3664"/>
+          <w:tab w:val="left" w:pos="4580"/>
+          <w:tab w:val="left" w:pos="5496"/>
+          <w:tab w:val="left" w:pos="6412"/>
+          <w:tab w:val="left" w:pos="7328"/>
+          <w:tab w:val="left" w:pos="8244"/>
+          <w:tab w:val="left" w:pos="9160"/>
+          <w:tab w:val="left" w:pos="10076"/>
+          <w:tab w:val="left" w:pos="10992"/>
+          <w:tab w:val="left" w:pos="11908"/>
+          <w:tab w:val="left" w:pos="12824"/>
+          <w:tab w:val="left" w:pos="13740"/>
+          <w:tab w:val="left" w:pos="14656"/>
+        </w:tabs>
+        <w:wordWrap w:val="0"/>
+        <w:spacing w:line="225" w:lineRule="atLeast"/>
+        <w:rPr>
+          <w:rFonts w:ascii="Consolas" w:eastAsia="Times New Roman" w:hAnsi="Consolas" w:cs="Consolas"/>
+          <w:color w:val="FFFFFF" w:themeColor="background1"/>
+          <w:sz w:val="20"/>
+          <w:szCs w:val="20"/>
+        </w:rPr>
+      </w:pPr>
+      <w:r>
+        <w:rPr>
+          <w:rFonts w:ascii="Consolas" w:eastAsia="Times New Roman" w:hAnsi="Consolas" w:cs="Consolas"/>
+          <w:color w:val="FFFFFF" w:themeColor="background1"/>
+          <w:sz w:val="20"/>
+          <w:szCs w:val="20"/>
+        </w:rPr>
+        <w:t xml:space="preserve">&gt; </w:t>
+      </w:r>
+      <w:proofErr w:type="gramStart"/>
+      <w:r>
+        <w:rPr>
+          <w:rFonts w:ascii="Consolas" w:eastAsia="Times New Roman" w:hAnsi="Consolas" w:cs="Consolas"/>
+          <w:color w:val="FFFFFF" w:themeColor="background1"/>
+          <w:sz w:val="20"/>
+          <w:szCs w:val="20"/>
+        </w:rPr>
+        <w:t>code</w:t>
+      </w:r>
+      <w:proofErr w:type="gramEnd"/>
+      <w:r>
+        <w:rPr>
+          <w:rFonts w:ascii="Consolas" w:eastAsia="Times New Roman" w:hAnsi="Consolas" w:cs="Consolas"/>
+          <w:color w:val="FFFFFF" w:themeColor="background1"/>
+          <w:sz w:val="20"/>
+          <w:szCs w:val="20"/>
+        </w:rPr>
+        <w:t xml:space="preserve"> &lt;- </w:t>
+      </w:r>
+      <w:proofErr w:type="spellStart"/>
+      <w:r>
+        <w:rPr>
+          <w:rFonts w:ascii="Consolas" w:eastAsia="Times New Roman" w:hAnsi="Consolas" w:cs="Consolas"/>
+          <w:color w:val="FFFFFF" w:themeColor="background1"/>
+          <w:sz w:val="20"/>
+          <w:szCs w:val="20"/>
+        </w:rPr>
+        <w:t>mod$gen_code_sas</w:t>
+      </w:r>
+      <w:proofErr w:type="spellEnd"/>
+      <w:r>
+        <w:rPr>
+          <w:rFonts w:ascii="Consolas" w:eastAsia="Times New Roman" w:hAnsi="Consolas" w:cs="Consolas"/>
+          <w:color w:val="FFFFFF" w:themeColor="background1"/>
+          <w:sz w:val="20"/>
+          <w:szCs w:val="20"/>
+        </w:rPr>
+        <w:t>(</w:t>
+      </w:r>
+      <w:proofErr w:type="spellStart"/>
+      <w:r>
+        <w:rPr>
+          <w:rFonts w:ascii="Consolas" w:eastAsia="Times New Roman" w:hAnsi="Consolas" w:cs="Consolas"/>
+          <w:color w:val="FFFFFF" w:themeColor="background1"/>
+          <w:sz w:val="20"/>
+          <w:szCs w:val="20"/>
+        </w:rPr>
+        <w:t>pfx</w:t>
+      </w:r>
+      <w:proofErr w:type="spellEnd"/>
+      <w:r>
+        <w:rPr>
+          <w:rFonts w:ascii="Consolas" w:eastAsia="Times New Roman" w:hAnsi="Consolas" w:cs="Consolas"/>
+          <w:color w:val="FFFFFF" w:themeColor="background1"/>
+          <w:sz w:val="20"/>
+          <w:szCs w:val="20"/>
+        </w:rPr>
+        <w:t>="mod1")</w:t>
+      </w:r>
+    </w:p>
+    <w:p>
+      <w:pPr>
+        <w:shd w:val="clear" w:color="auto" w:fill="272822"/>
+        <w:tabs>
+          <w:tab w:val="left" w:pos="916"/>
+          <w:tab w:val="left" w:pos="1832"/>
+          <w:tab w:val="left" w:pos="2748"/>
+          <w:tab w:val="left" w:pos="3664"/>
+          <w:tab w:val="left" w:pos="4580"/>
+          <w:tab w:val="left" w:pos="5496"/>
+          <w:tab w:val="left" w:pos="6412"/>
+          <w:tab w:val="left" w:pos="7328"/>
+          <w:tab w:val="left" w:pos="8244"/>
+          <w:tab w:val="left" w:pos="9160"/>
+          <w:tab w:val="left" w:pos="10076"/>
+          <w:tab w:val="left" w:pos="10992"/>
+          <w:tab w:val="left" w:pos="11908"/>
+          <w:tab w:val="left" w:pos="12824"/>
+          <w:tab w:val="left" w:pos="13740"/>
+          <w:tab w:val="left" w:pos="14656"/>
+        </w:tabs>
+        <w:wordWrap w:val="0"/>
+        <w:spacing w:line="225" w:lineRule="atLeast"/>
+        <w:rPr>
+          <w:rFonts w:ascii="Consolas" w:eastAsia="Times New Roman" w:hAnsi="Consolas" w:cs="Consolas"/>
+          <w:color w:val="FFFFFF" w:themeColor="background1"/>
+          <w:sz w:val="20"/>
+          <w:szCs w:val="20"/>
+        </w:rPr>
+      </w:pPr>
+      <w:r>
+        <w:rPr>
+          <w:rFonts w:ascii="Consolas" w:eastAsia="Times New Roman" w:hAnsi="Consolas" w:cs="Consolas"/>
+          <w:color w:val="FFFFFF" w:themeColor="background1"/>
+          <w:sz w:val="20"/>
+          <w:szCs w:val="20"/>
+        </w:rPr>
+        <w:t xml:space="preserve">&gt; </w:t>
+      </w:r>
+      <w:proofErr w:type="gramStart"/>
+      <w:r>
+        <w:rPr>
+          <w:rFonts w:ascii="Consolas" w:eastAsia="Times New Roman" w:hAnsi="Consolas" w:cs="Consolas"/>
+          <w:color w:val="FFFFFF" w:themeColor="background1"/>
+          <w:sz w:val="20"/>
+          <w:szCs w:val="20"/>
+        </w:rPr>
+        <w:t>cat(</w:t>
+      </w:r>
+      <w:proofErr w:type="gramEnd"/>
+      <w:r>
+        <w:rPr>
+          <w:rFonts w:ascii="Consolas" w:eastAsia="Times New Roman" w:hAnsi="Consolas" w:cs="Consolas"/>
+          <w:color w:val="FFFFFF" w:themeColor="background1"/>
+          <w:sz w:val="20"/>
+          <w:szCs w:val="20"/>
+        </w:rPr>
+        <w:t xml:space="preserve">head(code, 17), </w:t>
+      </w:r>
+      <w:proofErr w:type="spellStart"/>
+      <w:r>
+        <w:rPr>
+          <w:rFonts w:ascii="Consolas" w:eastAsia="Times New Roman" w:hAnsi="Consolas" w:cs="Consolas"/>
+          <w:color w:val="FFFFFF" w:themeColor="background1"/>
+          <w:sz w:val="20"/>
+          <w:szCs w:val="20"/>
+        </w:rPr>
+        <w:t>sep</w:t>
+      </w:r>
+      <w:proofErr w:type="spellEnd"/>
+      <w:r>
+        <w:rPr>
+          <w:rFonts w:ascii="Consolas" w:eastAsia="Times New Roman" w:hAnsi="Consolas" w:cs="Consolas"/>
+          <w:color w:val="FFFFFF" w:themeColor="background1"/>
+          <w:sz w:val="20"/>
+          <w:szCs w:val="20"/>
+        </w:rPr>
+        <w:t>="\n"</w:t>
+      </w:r>
+      <w:r>
+        <w:rPr>
+          <w:rFonts w:ascii="Consolas" w:eastAsia="Times New Roman" w:hAnsi="Consolas" w:cs="Consolas"/>
+          <w:color w:val="FFFFFF" w:themeColor="background1"/>
+          <w:sz w:val="20"/>
+          <w:szCs w:val="20"/>
+        </w:rPr>
+        <w:t>, file=”</w:t>
+      </w:r>
+      <w:proofErr w:type="spellStart"/>
+      <w:r>
+        <w:rPr>
+          <w:rFonts w:ascii="Consolas" w:eastAsia="Times New Roman" w:hAnsi="Consolas" w:cs="Consolas"/>
+          <w:color w:val="FFFFFF" w:themeColor="background1"/>
+          <w:sz w:val="20"/>
+          <w:szCs w:val="20"/>
+        </w:rPr>
+        <w:t>my_sas_code.sas</w:t>
+      </w:r>
+      <w:proofErr w:type="spellEnd"/>
+      <w:r>
+        <w:rPr>
+          <w:rFonts w:ascii="Consolas" w:eastAsia="Times New Roman" w:hAnsi="Consolas" w:cs="Consolas"/>
+          <w:color w:val="FFFFFF" w:themeColor="background1"/>
+          <w:sz w:val="20"/>
+          <w:szCs w:val="20"/>
+        </w:rPr>
+        <w:t>”</w:t>
+      </w:r>
+      <w:r>
+        <w:rPr>
+          <w:rFonts w:ascii="Consolas" w:eastAsia="Times New Roman" w:hAnsi="Consolas" w:cs="Consolas"/>
+          <w:color w:val="FFFFFF" w:themeColor="background1"/>
+          <w:sz w:val="20"/>
+          <w:szCs w:val="20"/>
+        </w:rPr>
+        <w:t>)</w:t>
+      </w:r>
+    </w:p>
+    <w:p>
+      <w:pPr>
+        <w:shd w:val="clear" w:color="auto" w:fill="272822"/>
+        <w:tabs>
+          <w:tab w:val="left" w:pos="916"/>
+          <w:tab w:val="left" w:pos="1832"/>
+          <w:tab w:val="left" w:pos="2748"/>
+          <w:tab w:val="left" w:pos="3664"/>
+          <w:tab w:val="left" w:pos="4580"/>
+          <w:tab w:val="left" w:pos="5496"/>
+          <w:tab w:val="left" w:pos="6412"/>
+          <w:tab w:val="left" w:pos="7328"/>
+          <w:tab w:val="left" w:pos="8244"/>
+          <w:tab w:val="left" w:pos="9160"/>
+          <w:tab w:val="left" w:pos="10076"/>
+          <w:tab w:val="left" w:pos="10992"/>
+          <w:tab w:val="left" w:pos="11908"/>
+          <w:tab w:val="left" w:pos="12824"/>
+          <w:tab w:val="left" w:pos="13740"/>
+          <w:tab w:val="left" w:pos="14656"/>
+        </w:tabs>
+        <w:wordWrap w:val="0"/>
+        <w:spacing w:line="225" w:lineRule="atLeast"/>
+        <w:rPr>
+          <w:rFonts w:ascii="Consolas" w:eastAsia="Times New Roman" w:hAnsi="Consolas" w:cs="Consolas"/>
+          <w:color w:val="F92672"/>
+          <w:sz w:val="20"/>
+          <w:szCs w:val="20"/>
+        </w:rPr>
+      </w:pPr>
+    </w:p>
+    <w:p>
+      <w:pPr>
+        <w:shd w:val="clear" w:color="auto" w:fill="272822"/>
+        <w:tabs>
+          <w:tab w:val="left" w:pos="916"/>
+          <w:tab w:val="left" w:pos="1832"/>
+          <w:tab w:val="left" w:pos="2748"/>
+          <w:tab w:val="left" w:pos="3664"/>
+          <w:tab w:val="left" w:pos="4580"/>
+          <w:tab w:val="left" w:pos="5496"/>
+          <w:tab w:val="left" w:pos="6412"/>
+          <w:tab w:val="left" w:pos="7328"/>
+          <w:tab w:val="left" w:pos="8244"/>
+          <w:tab w:val="left" w:pos="9160"/>
+          <w:tab w:val="left" w:pos="10076"/>
+          <w:tab w:val="left" w:pos="10992"/>
+          <w:tab w:val="left" w:pos="11908"/>
+          <w:tab w:val="left" w:pos="12824"/>
+          <w:tab w:val="left" w:pos="13740"/>
+          <w:tab w:val="left" w:pos="14656"/>
+        </w:tabs>
+        <w:wordWrap w:val="0"/>
+        <w:spacing w:line="225" w:lineRule="atLeast"/>
+        <w:rPr>
+          <w:rFonts w:ascii="Consolas" w:eastAsia="Times New Roman" w:hAnsi="Consolas" w:cs="Consolas"/>
+          <w:color w:val="F8F8F2"/>
+          <w:sz w:val="18"/>
+          <w:szCs w:val="20"/>
+        </w:rPr>
+      </w:pPr>
+      <w:r>
+        <w:rPr>
+          <w:rFonts w:ascii="Consolas" w:eastAsia="Times New Roman" w:hAnsi="Consolas" w:cs="Consolas"/>
+          <w:color w:val="F8F8F2"/>
+          <w:sz w:val="18"/>
+          <w:szCs w:val="20"/>
+        </w:rPr>
+        <w:t>/** Adverse Action Code Mappings **/</w:t>
+      </w:r>
+    </w:p>
+    <w:p>
+      <w:pPr>
+        <w:shd w:val="clear" w:color="auto" w:fill="272822"/>
+        <w:tabs>
+          <w:tab w:val="left" w:pos="916"/>
+          <w:tab w:val="left" w:pos="1832"/>
+          <w:tab w:val="left" w:pos="2748"/>
+          <w:tab w:val="left" w:pos="3664"/>
+          <w:tab w:val="left" w:pos="4580"/>
+          <w:tab w:val="left" w:pos="5496"/>
+          <w:tab w:val="left" w:pos="6412"/>
+          <w:tab w:val="left" w:pos="7328"/>
+          <w:tab w:val="left" w:pos="8244"/>
+          <w:tab w:val="left" w:pos="9160"/>
+          <w:tab w:val="left" w:pos="10076"/>
+          <w:tab w:val="left" w:pos="10992"/>
+          <w:tab w:val="left" w:pos="11908"/>
+          <w:tab w:val="left" w:pos="12824"/>
+          <w:tab w:val="left" w:pos="13740"/>
+          <w:tab w:val="left" w:pos="14656"/>
+        </w:tabs>
+        <w:wordWrap w:val="0"/>
+        <w:spacing w:line="225" w:lineRule="atLeast"/>
+        <w:rPr>
+          <w:rFonts w:ascii="Consolas" w:eastAsia="Times New Roman" w:hAnsi="Consolas" w:cs="Consolas"/>
+          <w:color w:val="F8F8F2"/>
+          <w:sz w:val="18"/>
+          <w:szCs w:val="20"/>
+        </w:rPr>
+      </w:pPr>
+      <w:r>
+        <w:rPr>
+          <w:rFonts w:ascii="Consolas" w:eastAsia="Times New Roman" w:hAnsi="Consolas" w:cs="Consolas"/>
+          <w:color w:val="F8F8F2"/>
+          <w:sz w:val="18"/>
+          <w:szCs w:val="20"/>
+        </w:rPr>
+        <w:t xml:space="preserve">%let mod1_AA_01 = ""; /** </w:t>
+      </w:r>
+      <w:proofErr w:type="spellStart"/>
+      <w:r>
+        <w:rPr>
+          <w:rFonts w:ascii="Consolas" w:eastAsia="Times New Roman" w:hAnsi="Consolas" w:cs="Consolas"/>
+          <w:color w:val="F8F8F2"/>
+          <w:sz w:val="18"/>
+          <w:szCs w:val="20"/>
+        </w:rPr>
+        <w:t>Pclass</w:t>
+      </w:r>
+      <w:proofErr w:type="spellEnd"/>
+      <w:r>
+        <w:rPr>
+          <w:rFonts w:ascii="Consolas" w:eastAsia="Times New Roman" w:hAnsi="Consolas" w:cs="Consolas"/>
+          <w:color w:val="F8F8F2"/>
+          <w:sz w:val="18"/>
+          <w:szCs w:val="20"/>
+        </w:rPr>
+        <w:t xml:space="preserve"> **/</w:t>
+      </w:r>
+    </w:p>
+    <w:p>
+      <w:pPr>
+        <w:shd w:val="clear" w:color="auto" w:fill="272822"/>
+        <w:tabs>
+          <w:tab w:val="left" w:pos="916"/>
+          <w:tab w:val="left" w:pos="1832"/>
+          <w:tab w:val="left" w:pos="2748"/>
+          <w:tab w:val="left" w:pos="3664"/>
+          <w:tab w:val="left" w:pos="4580"/>
+          <w:tab w:val="left" w:pos="5496"/>
+          <w:tab w:val="left" w:pos="6412"/>
+          <w:tab w:val="left" w:pos="7328"/>
+          <w:tab w:val="left" w:pos="8244"/>
+          <w:tab w:val="left" w:pos="9160"/>
+          <w:tab w:val="left" w:pos="10076"/>
+          <w:tab w:val="left" w:pos="10992"/>
+          <w:tab w:val="left" w:pos="11908"/>
+          <w:tab w:val="left" w:pos="12824"/>
+          <w:tab w:val="left" w:pos="13740"/>
+          <w:tab w:val="left" w:pos="14656"/>
+        </w:tabs>
+        <w:wordWrap w:val="0"/>
+        <w:spacing w:line="225" w:lineRule="atLeast"/>
+        <w:rPr>
+          <w:rFonts w:ascii="Consolas" w:eastAsia="Times New Roman" w:hAnsi="Consolas" w:cs="Consolas"/>
+          <w:color w:val="F8F8F2"/>
+          <w:sz w:val="18"/>
+          <w:szCs w:val="20"/>
+        </w:rPr>
+      </w:pPr>
+    </w:p>
+    <w:p>
+      <w:pPr>
+        <w:shd w:val="clear" w:color="auto" w:fill="272822"/>
+        <w:tabs>
+          <w:tab w:val="left" w:pos="916"/>
+          <w:tab w:val="left" w:pos="1832"/>
+          <w:tab w:val="left" w:pos="2748"/>
+          <w:tab w:val="left" w:pos="3664"/>
+          <w:tab w:val="left" w:pos="4580"/>
+          <w:tab w:val="left" w:pos="5496"/>
+          <w:tab w:val="left" w:pos="6412"/>
+          <w:tab w:val="left" w:pos="7328"/>
+          <w:tab w:val="left" w:pos="8244"/>
+          <w:tab w:val="left" w:pos="9160"/>
+          <w:tab w:val="left" w:pos="10076"/>
+          <w:tab w:val="left" w:pos="10992"/>
+          <w:tab w:val="left" w:pos="11908"/>
+          <w:tab w:val="left" w:pos="12824"/>
+          <w:tab w:val="left" w:pos="13740"/>
+          <w:tab w:val="left" w:pos="14656"/>
+        </w:tabs>
+        <w:wordWrap w:val="0"/>
+        <w:spacing w:line="225" w:lineRule="atLeast"/>
+        <w:rPr>
+          <w:rFonts w:ascii="Consolas" w:eastAsia="Times New Roman" w:hAnsi="Consolas" w:cs="Consolas"/>
+          <w:color w:val="F8F8F2"/>
+          <w:sz w:val="18"/>
+          <w:szCs w:val="20"/>
+        </w:rPr>
+      </w:pPr>
+      <w:r>
+        <w:rPr>
+          <w:rFonts w:ascii="Consolas" w:eastAsia="Times New Roman" w:hAnsi="Consolas" w:cs="Consolas"/>
+          <w:color w:val="F8F8F2"/>
+          <w:sz w:val="18"/>
+          <w:szCs w:val="20"/>
+        </w:rPr>
+        <w:t xml:space="preserve">/*** </w:t>
+      </w:r>
+      <w:proofErr w:type="spellStart"/>
+      <w:r>
+        <w:rPr>
+          <w:rFonts w:ascii="Consolas" w:eastAsia="Times New Roman" w:hAnsi="Consolas" w:cs="Consolas"/>
+          <w:color w:val="F8F8F2"/>
+          <w:sz w:val="18"/>
+          <w:szCs w:val="20"/>
+        </w:rPr>
+        <w:t>Pclass</w:t>
+      </w:r>
+      <w:proofErr w:type="spellEnd"/>
+      <w:r>
+        <w:rPr>
+          <w:rFonts w:ascii="Consolas" w:eastAsia="Times New Roman" w:hAnsi="Consolas" w:cs="Consolas"/>
+          <w:color w:val="F8F8F2"/>
+          <w:sz w:val="18"/>
+          <w:szCs w:val="20"/>
+        </w:rPr>
+        <w:t xml:space="preserve"> ***/</w:t>
+      </w:r>
+    </w:p>
+    <w:p>
+      <w:pPr>
+        <w:shd w:val="clear" w:color="auto" w:fill="272822"/>
+        <w:tabs>
+          <w:tab w:val="left" w:pos="916"/>
+          <w:tab w:val="left" w:pos="1832"/>
+          <w:tab w:val="left" w:pos="2748"/>
+          <w:tab w:val="left" w:pos="3664"/>
+          <w:tab w:val="left" w:pos="4580"/>
+          <w:tab w:val="left" w:pos="5496"/>
+          <w:tab w:val="left" w:pos="6412"/>
+          <w:tab w:val="left" w:pos="7328"/>
+          <w:tab w:val="left" w:pos="8244"/>
+          <w:tab w:val="left" w:pos="9160"/>
+          <w:tab w:val="left" w:pos="10076"/>
+          <w:tab w:val="left" w:pos="10992"/>
+          <w:tab w:val="left" w:pos="11908"/>
+          <w:tab w:val="left" w:pos="12824"/>
+          <w:tab w:val="left" w:pos="13740"/>
+          <w:tab w:val="left" w:pos="14656"/>
+        </w:tabs>
+        <w:wordWrap w:val="0"/>
+        <w:spacing w:line="225" w:lineRule="atLeast"/>
+        <w:rPr>
+          <w:rFonts w:ascii="Consolas" w:eastAsia="Times New Roman" w:hAnsi="Consolas" w:cs="Consolas"/>
+          <w:color w:val="F8F8F2"/>
+          <w:sz w:val="18"/>
+          <w:szCs w:val="20"/>
+        </w:rPr>
+      </w:pPr>
+      <w:proofErr w:type="gramStart"/>
+      <w:r>
+        <w:rPr>
+          <w:rFonts w:ascii="Consolas" w:eastAsia="Times New Roman" w:hAnsi="Consolas" w:cs="Consolas"/>
+          <w:color w:val="F8F8F2"/>
+          <w:sz w:val="18"/>
+          <w:szCs w:val="20"/>
+        </w:rPr>
+        <w:t>if</w:t>
+      </w:r>
+      <w:proofErr w:type="gramEnd"/>
+      <w:r>
+        <w:rPr>
+          <w:rFonts w:ascii="Consolas" w:eastAsia="Times New Roman" w:hAnsi="Consolas" w:cs="Consolas"/>
+          <w:color w:val="F8F8F2"/>
+          <w:sz w:val="18"/>
+          <w:szCs w:val="20"/>
+        </w:rPr>
+        <w:t xml:space="preserve"> missing(</w:t>
+      </w:r>
+      <w:proofErr w:type="spellStart"/>
+      <w:r>
+        <w:rPr>
+          <w:rFonts w:ascii="Consolas" w:eastAsia="Times New Roman" w:hAnsi="Consolas" w:cs="Consolas"/>
+          <w:color w:val="F8F8F2"/>
+          <w:sz w:val="18"/>
+          <w:szCs w:val="20"/>
+        </w:rPr>
+        <w:t>Pclass</w:t>
+      </w:r>
+      <w:proofErr w:type="spellEnd"/>
+      <w:r>
+        <w:rPr>
+          <w:rFonts w:ascii="Consolas" w:eastAsia="Times New Roman" w:hAnsi="Consolas" w:cs="Consolas"/>
+          <w:color w:val="F8F8F2"/>
+          <w:sz w:val="18"/>
+          <w:szCs w:val="20"/>
+        </w:rPr>
+        <w:t>)</w:t>
+      </w:r>
+    </w:p>
+    <w:p>
+      <w:pPr>
+        <w:shd w:val="clear" w:color="auto" w:fill="272822"/>
+        <w:tabs>
+          <w:tab w:val="left" w:pos="916"/>
+          <w:tab w:val="left" w:pos="1832"/>
+          <w:tab w:val="left" w:pos="2748"/>
+          <w:tab w:val="left" w:pos="3664"/>
+          <w:tab w:val="left" w:pos="4580"/>
+          <w:tab w:val="left" w:pos="5496"/>
+          <w:tab w:val="left" w:pos="6412"/>
+          <w:tab w:val="left" w:pos="7328"/>
+          <w:tab w:val="left" w:pos="8244"/>
+          <w:tab w:val="left" w:pos="9160"/>
+          <w:tab w:val="left" w:pos="10076"/>
+          <w:tab w:val="left" w:pos="10992"/>
+          <w:tab w:val="left" w:pos="11908"/>
+          <w:tab w:val="left" w:pos="12824"/>
+          <w:tab w:val="left" w:pos="13740"/>
+          <w:tab w:val="left" w:pos="14656"/>
+        </w:tabs>
+        <w:wordWrap w:val="0"/>
+        <w:spacing w:line="225" w:lineRule="atLeast"/>
+        <w:rPr>
+          <w:rFonts w:ascii="Consolas" w:eastAsia="Times New Roman" w:hAnsi="Consolas" w:cs="Consolas"/>
+          <w:color w:val="F8F8F2"/>
+          <w:sz w:val="18"/>
+          <w:szCs w:val="20"/>
+        </w:rPr>
+      </w:pPr>
+      <w:r>
+        <w:rPr>
+          <w:rFonts w:ascii="Consolas" w:eastAsia="Times New Roman" w:hAnsi="Consolas" w:cs="Consolas"/>
+          <w:color w:val="F8F8F2"/>
+          <w:sz w:val="18"/>
+          <w:szCs w:val="20"/>
+        </w:rPr>
+        <w:t xml:space="preserve">  </w:t>
+      </w:r>
+      <w:proofErr w:type="gramStart"/>
+      <w:r>
+        <w:rPr>
+          <w:rFonts w:ascii="Consolas" w:eastAsia="Times New Roman" w:hAnsi="Consolas" w:cs="Consolas"/>
+          <w:color w:val="F8F8F2"/>
+          <w:sz w:val="18"/>
+          <w:szCs w:val="20"/>
+        </w:rPr>
+        <w:t>then</w:t>
+      </w:r>
+      <w:proofErr w:type="gramEnd"/>
+      <w:r>
+        <w:rPr>
+          <w:rFonts w:ascii="Consolas" w:eastAsia="Times New Roman" w:hAnsi="Consolas" w:cs="Consolas"/>
+          <w:color w:val="F8F8F2"/>
+          <w:sz w:val="18"/>
+          <w:szCs w:val="20"/>
+        </w:rPr>
+        <w:t xml:space="preserve"> mod1_V01_w = 0;</w:t>
+      </w:r>
+    </w:p>
+    <w:p>
+      <w:pPr>
+        <w:shd w:val="clear" w:color="auto" w:fill="272822"/>
+        <w:tabs>
+          <w:tab w:val="left" w:pos="916"/>
+          <w:tab w:val="left" w:pos="1832"/>
+          <w:tab w:val="left" w:pos="2748"/>
+          <w:tab w:val="left" w:pos="3664"/>
+          <w:tab w:val="left" w:pos="4580"/>
+          <w:tab w:val="left" w:pos="5496"/>
+          <w:tab w:val="left" w:pos="6412"/>
+          <w:tab w:val="left" w:pos="7328"/>
+          <w:tab w:val="left" w:pos="8244"/>
+          <w:tab w:val="left" w:pos="9160"/>
+          <w:tab w:val="left" w:pos="10076"/>
+          <w:tab w:val="left" w:pos="10992"/>
+          <w:tab w:val="left" w:pos="11908"/>
+          <w:tab w:val="left" w:pos="12824"/>
+          <w:tab w:val="left" w:pos="13740"/>
+          <w:tab w:val="left" w:pos="14656"/>
+        </w:tabs>
+        <w:wordWrap w:val="0"/>
+        <w:spacing w:line="225" w:lineRule="atLeast"/>
+        <w:rPr>
+          <w:rFonts w:ascii="Consolas" w:eastAsia="Times New Roman" w:hAnsi="Consolas" w:cs="Consolas"/>
+          <w:color w:val="F8F8F2"/>
+          <w:sz w:val="18"/>
+          <w:szCs w:val="20"/>
+        </w:rPr>
+      </w:pPr>
+      <w:proofErr w:type="gramStart"/>
+      <w:r>
+        <w:rPr>
+          <w:rFonts w:ascii="Consolas" w:eastAsia="Times New Roman" w:hAnsi="Consolas" w:cs="Consolas"/>
+          <w:color w:val="F8F8F2"/>
+          <w:sz w:val="18"/>
+          <w:szCs w:val="20"/>
+        </w:rPr>
+        <w:t>else</w:t>
+      </w:r>
+      <w:proofErr w:type="gramEnd"/>
+      <w:r>
+        <w:rPr>
+          <w:rFonts w:ascii="Consolas" w:eastAsia="Times New Roman" w:hAnsi="Consolas" w:cs="Consolas"/>
+          <w:color w:val="F8F8F2"/>
+          <w:sz w:val="18"/>
+          <w:szCs w:val="20"/>
+        </w:rPr>
+        <w:t xml:space="preserve"> if </w:t>
+      </w:r>
+      <w:proofErr w:type="spellStart"/>
+      <w:r>
+        <w:rPr>
+          <w:rFonts w:ascii="Consolas" w:eastAsia="Times New Roman" w:hAnsi="Consolas" w:cs="Consolas"/>
+          <w:color w:val="F8F8F2"/>
+          <w:sz w:val="18"/>
+          <w:szCs w:val="20"/>
+        </w:rPr>
+        <w:t>Pclass</w:t>
+      </w:r>
+      <w:proofErr w:type="spellEnd"/>
+      <w:r>
+        <w:rPr>
+          <w:rFonts w:ascii="Consolas" w:eastAsia="Times New Roman" w:hAnsi="Consolas" w:cs="Consolas"/>
+          <w:color w:val="F8F8F2"/>
+          <w:sz w:val="18"/>
+          <w:szCs w:val="20"/>
+        </w:rPr>
+        <w:t xml:space="preserve"> in ('1')</w:t>
+      </w:r>
+    </w:p>
+    <w:p>
+      <w:pPr>
+        <w:shd w:val="clear" w:color="auto" w:fill="272822"/>
+        <w:tabs>
+          <w:tab w:val="left" w:pos="916"/>
+          <w:tab w:val="left" w:pos="1832"/>
+          <w:tab w:val="left" w:pos="2748"/>
+          <w:tab w:val="left" w:pos="3664"/>
+          <w:tab w:val="left" w:pos="4580"/>
+          <w:tab w:val="left" w:pos="5496"/>
+          <w:tab w:val="left" w:pos="6412"/>
+          <w:tab w:val="left" w:pos="7328"/>
+          <w:tab w:val="left" w:pos="8244"/>
+          <w:tab w:val="left" w:pos="9160"/>
+          <w:tab w:val="left" w:pos="10076"/>
+          <w:tab w:val="left" w:pos="10992"/>
+          <w:tab w:val="left" w:pos="11908"/>
+          <w:tab w:val="left" w:pos="12824"/>
+          <w:tab w:val="left" w:pos="13740"/>
+          <w:tab w:val="left" w:pos="14656"/>
+        </w:tabs>
+        <w:wordWrap w:val="0"/>
+        <w:spacing w:line="225" w:lineRule="atLeast"/>
+        <w:rPr>
+          <w:rFonts w:ascii="Consolas" w:eastAsia="Times New Roman" w:hAnsi="Consolas" w:cs="Consolas"/>
+          <w:color w:val="F8F8F2"/>
+          <w:sz w:val="18"/>
+          <w:szCs w:val="20"/>
+        </w:rPr>
+      </w:pPr>
+      <w:r>
+        <w:rPr>
+          <w:rFonts w:ascii="Consolas" w:eastAsia="Times New Roman" w:hAnsi="Consolas" w:cs="Consolas"/>
+          <w:color w:val="F8F8F2"/>
+          <w:sz w:val="18"/>
+          <w:szCs w:val="20"/>
+        </w:rPr>
+        <w:t xml:space="preserve">  </w:t>
+      </w:r>
+      <w:proofErr w:type="gramStart"/>
+      <w:r>
+        <w:rPr>
+          <w:rFonts w:ascii="Consolas" w:eastAsia="Times New Roman" w:hAnsi="Consolas" w:cs="Consolas"/>
+          <w:color w:val="F8F8F2"/>
+          <w:sz w:val="18"/>
+          <w:szCs w:val="20"/>
+        </w:rPr>
+        <w:t>then</w:t>
+      </w:r>
+      <w:proofErr w:type="gramEnd"/>
+      <w:r>
+        <w:rPr>
+          <w:rFonts w:ascii="Consolas" w:eastAsia="Times New Roman" w:hAnsi="Consolas" w:cs="Consolas"/>
+          <w:color w:val="F8F8F2"/>
+          <w:sz w:val="18"/>
+          <w:szCs w:val="20"/>
+        </w:rPr>
+        <w:t xml:space="preserve"> mod1_V01_w = 1.06481036755641;</w:t>
+      </w:r>
+    </w:p>
+    <w:p>
+      <w:pPr>
+        <w:shd w:val="clear" w:color="auto" w:fill="272822"/>
+        <w:tabs>
+          <w:tab w:val="left" w:pos="916"/>
+          <w:tab w:val="left" w:pos="1832"/>
+          <w:tab w:val="left" w:pos="2748"/>
+          <w:tab w:val="left" w:pos="3664"/>
+          <w:tab w:val="left" w:pos="4580"/>
+          <w:tab w:val="left" w:pos="5496"/>
+          <w:tab w:val="left" w:pos="6412"/>
+          <w:tab w:val="left" w:pos="7328"/>
+          <w:tab w:val="left" w:pos="8244"/>
+          <w:tab w:val="left" w:pos="9160"/>
+          <w:tab w:val="left" w:pos="10076"/>
+          <w:tab w:val="left" w:pos="10992"/>
+          <w:tab w:val="left" w:pos="11908"/>
+          <w:tab w:val="left" w:pos="12824"/>
+          <w:tab w:val="left" w:pos="13740"/>
+          <w:tab w:val="left" w:pos="14656"/>
+        </w:tabs>
+        <w:wordWrap w:val="0"/>
+        <w:spacing w:line="225" w:lineRule="atLeast"/>
+        <w:rPr>
+          <w:rFonts w:ascii="Consolas" w:eastAsia="Times New Roman" w:hAnsi="Consolas" w:cs="Consolas"/>
+          <w:color w:val="F8F8F2"/>
+          <w:sz w:val="18"/>
+          <w:szCs w:val="20"/>
+        </w:rPr>
+      </w:pPr>
+      <w:proofErr w:type="gramStart"/>
+      <w:r>
+        <w:rPr>
+          <w:rFonts w:ascii="Consolas" w:eastAsia="Times New Roman" w:hAnsi="Consolas" w:cs="Consolas"/>
+          <w:color w:val="F8F8F2"/>
+          <w:sz w:val="18"/>
+          <w:szCs w:val="20"/>
+        </w:rPr>
+        <w:t>else</w:t>
+      </w:r>
+      <w:proofErr w:type="gramEnd"/>
+      <w:r>
+        <w:rPr>
+          <w:rFonts w:ascii="Consolas" w:eastAsia="Times New Roman" w:hAnsi="Consolas" w:cs="Consolas"/>
+          <w:color w:val="F8F8F2"/>
+          <w:sz w:val="18"/>
+          <w:szCs w:val="20"/>
+        </w:rPr>
+        <w:t xml:space="preserve"> if </w:t>
+      </w:r>
+      <w:proofErr w:type="spellStart"/>
+      <w:r>
+        <w:rPr>
+          <w:rFonts w:ascii="Consolas" w:eastAsia="Times New Roman" w:hAnsi="Consolas" w:cs="Consolas"/>
+          <w:color w:val="F8F8F2"/>
+          <w:sz w:val="18"/>
+          <w:szCs w:val="20"/>
+        </w:rPr>
+        <w:t>Pclass</w:t>
+      </w:r>
+      <w:proofErr w:type="spellEnd"/>
+      <w:r>
+        <w:rPr>
+          <w:rFonts w:ascii="Consolas" w:eastAsia="Times New Roman" w:hAnsi="Consolas" w:cs="Consolas"/>
+          <w:color w:val="F8F8F2"/>
+          <w:sz w:val="18"/>
+          <w:szCs w:val="20"/>
+        </w:rPr>
+        <w:t xml:space="preserve"> in ('2')</w:t>
+      </w:r>
+    </w:p>
+    <w:p>
+      <w:pPr>
+        <w:shd w:val="clear" w:color="auto" w:fill="272822"/>
+        <w:tabs>
+          <w:tab w:val="left" w:pos="916"/>
+          <w:tab w:val="left" w:pos="1832"/>
+          <w:tab w:val="left" w:pos="2748"/>
+          <w:tab w:val="left" w:pos="3664"/>
+          <w:tab w:val="left" w:pos="4580"/>
+          <w:tab w:val="left" w:pos="5496"/>
+          <w:tab w:val="left" w:pos="6412"/>
+          <w:tab w:val="left" w:pos="7328"/>
+          <w:tab w:val="left" w:pos="8244"/>
+          <w:tab w:val="left" w:pos="9160"/>
+          <w:tab w:val="left" w:pos="10076"/>
+          <w:tab w:val="left" w:pos="10992"/>
+          <w:tab w:val="left" w:pos="11908"/>
+          <w:tab w:val="left" w:pos="12824"/>
+          <w:tab w:val="left" w:pos="13740"/>
+          <w:tab w:val="left" w:pos="14656"/>
+        </w:tabs>
+        <w:wordWrap w:val="0"/>
+        <w:spacing w:line="225" w:lineRule="atLeast"/>
+        <w:rPr>
+          <w:rFonts w:ascii="Consolas" w:eastAsia="Times New Roman" w:hAnsi="Consolas" w:cs="Consolas"/>
+          <w:color w:val="F8F8F2"/>
+          <w:sz w:val="18"/>
+          <w:szCs w:val="20"/>
+        </w:rPr>
+      </w:pPr>
+      <w:r>
+        <w:rPr>
+          <w:rFonts w:ascii="Consolas" w:eastAsia="Times New Roman" w:hAnsi="Consolas" w:cs="Consolas"/>
+          <w:color w:val="F8F8F2"/>
+          <w:sz w:val="18"/>
+          <w:szCs w:val="20"/>
+        </w:rPr>
+        <w:t xml:space="preserve">  </w:t>
+      </w:r>
+      <w:proofErr w:type="gramStart"/>
+      <w:r>
+        <w:rPr>
+          <w:rFonts w:ascii="Consolas" w:eastAsia="Times New Roman" w:hAnsi="Consolas" w:cs="Consolas"/>
+          <w:color w:val="F8F8F2"/>
+          <w:sz w:val="18"/>
+          <w:szCs w:val="20"/>
+        </w:rPr>
+        <w:t>then</w:t>
+      </w:r>
+      <w:proofErr w:type="gramEnd"/>
+      <w:r>
+        <w:rPr>
+          <w:rFonts w:ascii="Consolas" w:eastAsia="Times New Roman" w:hAnsi="Consolas" w:cs="Consolas"/>
+          <w:color w:val="F8F8F2"/>
+          <w:sz w:val="18"/>
+          <w:szCs w:val="20"/>
+        </w:rPr>
+        <w:t xml:space="preserve"> mod1_V01_w = 0.386593358951506;</w:t>
+      </w:r>
+    </w:p>
+    <w:p>
+      <w:pPr>
+        <w:shd w:val="clear" w:color="auto" w:fill="272822"/>
+        <w:tabs>
+          <w:tab w:val="left" w:pos="916"/>
+          <w:tab w:val="left" w:pos="1832"/>
+          <w:tab w:val="left" w:pos="2748"/>
+          <w:tab w:val="left" w:pos="3664"/>
+          <w:tab w:val="left" w:pos="4580"/>
+          <w:tab w:val="left" w:pos="5496"/>
+          <w:tab w:val="left" w:pos="6412"/>
+          <w:tab w:val="left" w:pos="7328"/>
+          <w:tab w:val="left" w:pos="8244"/>
+          <w:tab w:val="left" w:pos="9160"/>
+          <w:tab w:val="left" w:pos="10076"/>
+          <w:tab w:val="left" w:pos="10992"/>
+          <w:tab w:val="left" w:pos="11908"/>
+          <w:tab w:val="left" w:pos="12824"/>
+          <w:tab w:val="left" w:pos="13740"/>
+          <w:tab w:val="left" w:pos="14656"/>
+        </w:tabs>
+        <w:wordWrap w:val="0"/>
+        <w:spacing w:line="225" w:lineRule="atLeast"/>
+        <w:rPr>
+          <w:rFonts w:ascii="Consolas" w:eastAsia="Times New Roman" w:hAnsi="Consolas" w:cs="Consolas"/>
+          <w:color w:val="F8F8F2"/>
+          <w:sz w:val="18"/>
+          <w:szCs w:val="20"/>
+        </w:rPr>
+      </w:pPr>
+      <w:proofErr w:type="gramStart"/>
+      <w:r>
+        <w:rPr>
+          <w:rFonts w:ascii="Consolas" w:eastAsia="Times New Roman" w:hAnsi="Consolas" w:cs="Consolas"/>
+          <w:color w:val="F8F8F2"/>
+          <w:sz w:val="18"/>
+          <w:szCs w:val="20"/>
+        </w:rPr>
+        <w:t>else</w:t>
+      </w:r>
+      <w:proofErr w:type="gramEnd"/>
+      <w:r>
+        <w:rPr>
+          <w:rFonts w:ascii="Consolas" w:eastAsia="Times New Roman" w:hAnsi="Consolas" w:cs="Consolas"/>
+          <w:color w:val="F8F8F2"/>
+          <w:sz w:val="18"/>
+          <w:szCs w:val="20"/>
+        </w:rPr>
+        <w:t xml:space="preserve"> if </w:t>
+      </w:r>
+      <w:proofErr w:type="spellStart"/>
+      <w:r>
+        <w:rPr>
+          <w:rFonts w:ascii="Consolas" w:eastAsia="Times New Roman" w:hAnsi="Consolas" w:cs="Consolas"/>
+          <w:color w:val="F8F8F2"/>
+          <w:sz w:val="18"/>
+          <w:szCs w:val="20"/>
+        </w:rPr>
+        <w:t>Pclass</w:t>
+      </w:r>
+      <w:proofErr w:type="spellEnd"/>
+      <w:r>
+        <w:rPr>
+          <w:rFonts w:ascii="Consolas" w:eastAsia="Times New Roman" w:hAnsi="Consolas" w:cs="Consolas"/>
+          <w:color w:val="F8F8F2"/>
+          <w:sz w:val="18"/>
+          <w:szCs w:val="20"/>
+        </w:rPr>
+        <w:t xml:space="preserve"> in ('3')</w:t>
+      </w:r>
+    </w:p>
+    <w:p>
+      <w:pPr>
+        <w:shd w:val="clear" w:color="auto" w:fill="272822"/>
+        <w:tabs>
+          <w:tab w:val="left" w:pos="916"/>
+          <w:tab w:val="left" w:pos="1832"/>
+          <w:tab w:val="left" w:pos="2748"/>
+          <w:tab w:val="left" w:pos="3664"/>
+          <w:tab w:val="left" w:pos="4580"/>
+          <w:tab w:val="left" w:pos="5496"/>
+          <w:tab w:val="left" w:pos="6412"/>
+          <w:tab w:val="left" w:pos="7328"/>
+          <w:tab w:val="left" w:pos="8244"/>
+          <w:tab w:val="left" w:pos="9160"/>
+          <w:tab w:val="left" w:pos="10076"/>
+          <w:tab w:val="left" w:pos="10992"/>
+          <w:tab w:val="left" w:pos="11908"/>
+          <w:tab w:val="left" w:pos="12824"/>
+          <w:tab w:val="left" w:pos="13740"/>
+          <w:tab w:val="left" w:pos="14656"/>
+        </w:tabs>
+        <w:wordWrap w:val="0"/>
+        <w:spacing w:line="225" w:lineRule="atLeast"/>
+        <w:rPr>
+          <w:rFonts w:ascii="Consolas" w:eastAsia="Times New Roman" w:hAnsi="Consolas" w:cs="Consolas"/>
+          <w:color w:val="F8F8F2"/>
+          <w:sz w:val="18"/>
+          <w:szCs w:val="20"/>
+        </w:rPr>
+      </w:pPr>
+      <w:r>
+        <w:rPr>
+          <w:rFonts w:ascii="Consolas" w:eastAsia="Times New Roman" w:hAnsi="Consolas" w:cs="Consolas"/>
+          <w:color w:val="F8F8F2"/>
+          <w:sz w:val="18"/>
+          <w:szCs w:val="20"/>
+        </w:rPr>
+        <w:t xml:space="preserve">  </w:t>
+      </w:r>
+      <w:proofErr w:type="gramStart"/>
+      <w:r>
+        <w:rPr>
+          <w:rFonts w:ascii="Consolas" w:eastAsia="Times New Roman" w:hAnsi="Consolas" w:cs="Consolas"/>
+          <w:color w:val="F8F8F2"/>
+          <w:sz w:val="18"/>
+          <w:szCs w:val="20"/>
+        </w:rPr>
+        <w:t>then</w:t>
+      </w:r>
+      <w:proofErr w:type="gramEnd"/>
+      <w:r>
+        <w:rPr>
+          <w:rFonts w:ascii="Consolas" w:eastAsia="Times New Roman" w:hAnsi="Consolas" w:cs="Consolas"/>
+          <w:color w:val="F8F8F2"/>
+          <w:sz w:val="18"/>
+          <w:szCs w:val="20"/>
+        </w:rPr>
+        <w:t xml:space="preserve"> mod1_V01_w = -0.706909416841032;</w:t>
+      </w:r>
+    </w:p>
+    <w:p>
+      <w:pPr>
+        <w:shd w:val="clear" w:color="auto" w:fill="272822"/>
+        <w:tabs>
+          <w:tab w:val="left" w:pos="916"/>
+          <w:tab w:val="left" w:pos="1832"/>
+          <w:tab w:val="left" w:pos="2748"/>
+          <w:tab w:val="left" w:pos="3664"/>
+          <w:tab w:val="left" w:pos="4580"/>
+          <w:tab w:val="left" w:pos="5496"/>
+          <w:tab w:val="left" w:pos="6412"/>
+          <w:tab w:val="left" w:pos="7328"/>
+          <w:tab w:val="left" w:pos="8244"/>
+          <w:tab w:val="left" w:pos="9160"/>
+          <w:tab w:val="left" w:pos="10076"/>
+          <w:tab w:val="left" w:pos="10992"/>
+          <w:tab w:val="left" w:pos="11908"/>
+          <w:tab w:val="left" w:pos="12824"/>
+          <w:tab w:val="left" w:pos="13740"/>
+          <w:tab w:val="left" w:pos="14656"/>
+        </w:tabs>
+        <w:wordWrap w:val="0"/>
+        <w:spacing w:line="225" w:lineRule="atLeast"/>
+        <w:rPr>
+          <w:rFonts w:ascii="Consolas" w:eastAsia="Times New Roman" w:hAnsi="Consolas" w:cs="Consolas"/>
+          <w:color w:val="F8F8F2"/>
+          <w:sz w:val="18"/>
+          <w:szCs w:val="20"/>
+        </w:rPr>
+      </w:pPr>
+      <w:proofErr w:type="gramStart"/>
+      <w:r>
+        <w:rPr>
+          <w:rFonts w:ascii="Consolas" w:eastAsia="Times New Roman" w:hAnsi="Consolas" w:cs="Consolas"/>
+          <w:color w:val="F8F8F2"/>
+          <w:sz w:val="18"/>
+          <w:szCs w:val="20"/>
+        </w:rPr>
+        <w:t>else</w:t>
+      </w:r>
+      <w:proofErr w:type="gramEnd"/>
+      <w:r>
+        <w:rPr>
+          <w:rFonts w:ascii="Consolas" w:eastAsia="Times New Roman" w:hAnsi="Consolas" w:cs="Consolas"/>
+          <w:color w:val="F8F8F2"/>
+          <w:sz w:val="18"/>
+          <w:szCs w:val="20"/>
+        </w:rPr>
+        <w:t xml:space="preserve"> mod1_V01_w = 0;</w:t>
+      </w:r>
+    </w:p>
+    <w:p>
+      <w:pPr>
+        <w:shd w:val="clear" w:color="auto" w:fill="272822"/>
+        <w:tabs>
+          <w:tab w:val="left" w:pos="916"/>
+          <w:tab w:val="left" w:pos="1832"/>
+          <w:tab w:val="left" w:pos="2748"/>
+          <w:tab w:val="left" w:pos="3664"/>
+          <w:tab w:val="left" w:pos="4580"/>
+          <w:tab w:val="left" w:pos="5496"/>
+          <w:tab w:val="left" w:pos="6412"/>
+          <w:tab w:val="left" w:pos="7328"/>
+          <w:tab w:val="left" w:pos="8244"/>
+          <w:tab w:val="left" w:pos="9160"/>
+          <w:tab w:val="left" w:pos="10076"/>
+          <w:tab w:val="left" w:pos="10992"/>
+          <w:tab w:val="left" w:pos="11908"/>
+          <w:tab w:val="left" w:pos="12824"/>
+          <w:tab w:val="left" w:pos="13740"/>
+          <w:tab w:val="left" w:pos="14656"/>
+        </w:tabs>
+        <w:wordWrap w:val="0"/>
+        <w:spacing w:line="225" w:lineRule="atLeast"/>
+        <w:rPr>
+          <w:rFonts w:ascii="Consolas" w:eastAsia="Times New Roman" w:hAnsi="Consolas" w:cs="Consolas"/>
+          <w:color w:val="F8F8F2"/>
+          <w:sz w:val="18"/>
+          <w:szCs w:val="20"/>
+        </w:rPr>
+      </w:pPr>
+    </w:p>
+    <w:p>
+      <w:pPr>
+        <w:shd w:val="clear" w:color="auto" w:fill="272822"/>
+        <w:tabs>
+          <w:tab w:val="left" w:pos="916"/>
+          <w:tab w:val="left" w:pos="1832"/>
+          <w:tab w:val="left" w:pos="2748"/>
+          <w:tab w:val="left" w:pos="3664"/>
+          <w:tab w:val="left" w:pos="4580"/>
+          <w:tab w:val="left" w:pos="5496"/>
+          <w:tab w:val="left" w:pos="6412"/>
+          <w:tab w:val="left" w:pos="7328"/>
+          <w:tab w:val="left" w:pos="8244"/>
+          <w:tab w:val="left" w:pos="9160"/>
+          <w:tab w:val="left" w:pos="10076"/>
+          <w:tab w:val="left" w:pos="10992"/>
+          <w:tab w:val="left" w:pos="11908"/>
+          <w:tab w:val="left" w:pos="12824"/>
+          <w:tab w:val="left" w:pos="13740"/>
+          <w:tab w:val="left" w:pos="14656"/>
+        </w:tabs>
+        <w:wordWrap w:val="0"/>
+        <w:spacing w:line="225" w:lineRule="atLeast"/>
+        <w:rPr>
+          <w:rFonts w:ascii="Consolas" w:eastAsia="Times New Roman" w:hAnsi="Consolas" w:cs="Consolas"/>
+          <w:color w:val="F8F8F2"/>
+          <w:sz w:val="18"/>
+          <w:szCs w:val="20"/>
+        </w:rPr>
+      </w:pPr>
+      <w:proofErr w:type="gramStart"/>
+      <w:r>
+        <w:rPr>
+          <w:rFonts w:ascii="Consolas" w:eastAsia="Times New Roman" w:hAnsi="Consolas" w:cs="Consolas"/>
+          <w:color w:val="F8F8F2"/>
+          <w:sz w:val="18"/>
+          <w:szCs w:val="20"/>
+        </w:rPr>
+        <w:t>if</w:t>
+      </w:r>
+      <w:proofErr w:type="gramEnd"/>
+      <w:r>
+        <w:rPr>
+          <w:rFonts w:ascii="Consolas" w:eastAsia="Times New Roman" w:hAnsi="Consolas" w:cs="Consolas"/>
+          <w:color w:val="F8F8F2"/>
+          <w:sz w:val="18"/>
+          <w:szCs w:val="20"/>
+        </w:rPr>
+        <w:t xml:space="preserve"> missing(</w:t>
+      </w:r>
+      <w:proofErr w:type="spellStart"/>
+      <w:r>
+        <w:rPr>
+          <w:rFonts w:ascii="Consolas" w:eastAsia="Times New Roman" w:hAnsi="Consolas" w:cs="Consolas"/>
+          <w:color w:val="F8F8F2"/>
+          <w:sz w:val="18"/>
+          <w:szCs w:val="20"/>
+        </w:rPr>
+        <w:t>Pclass</w:t>
+      </w:r>
+      <w:proofErr w:type="spellEnd"/>
+      <w:r>
+        <w:rPr>
+          <w:rFonts w:ascii="Consolas" w:eastAsia="Times New Roman" w:hAnsi="Consolas" w:cs="Consolas"/>
+          <w:color w:val="F8F8F2"/>
+          <w:sz w:val="18"/>
+          <w:szCs w:val="20"/>
+        </w:rPr>
+        <w:t>)</w:t>
+      </w:r>
+    </w:p>
+    <w:p>
+      <w:pPr>
+        <w:shd w:val="clear" w:color="auto" w:fill="272822"/>
+        <w:tabs>
+          <w:tab w:val="left" w:pos="916"/>
+          <w:tab w:val="left" w:pos="1832"/>
+          <w:tab w:val="left" w:pos="2748"/>
+          <w:tab w:val="left" w:pos="3664"/>
+          <w:tab w:val="left" w:pos="4580"/>
+          <w:tab w:val="left" w:pos="5496"/>
+          <w:tab w:val="left" w:pos="6412"/>
+          <w:tab w:val="left" w:pos="7328"/>
+          <w:tab w:val="left" w:pos="8244"/>
+          <w:tab w:val="left" w:pos="9160"/>
+          <w:tab w:val="left" w:pos="10076"/>
+          <w:tab w:val="left" w:pos="10992"/>
+          <w:tab w:val="left" w:pos="11908"/>
+          <w:tab w:val="left" w:pos="12824"/>
+          <w:tab w:val="left" w:pos="13740"/>
+          <w:tab w:val="left" w:pos="14656"/>
+        </w:tabs>
+        <w:wordWrap w:val="0"/>
+        <w:spacing w:line="225" w:lineRule="atLeast"/>
+        <w:rPr>
+          <w:rFonts w:ascii="Consolas" w:eastAsia="Times New Roman" w:hAnsi="Consolas" w:cs="Consolas"/>
+          <w:color w:val="F8F8F2"/>
+          <w:sz w:val="18"/>
+          <w:szCs w:val="20"/>
+        </w:rPr>
+      </w:pPr>
+      <w:r>
+        <w:rPr>
+          <w:rFonts w:ascii="Consolas" w:eastAsia="Times New Roman" w:hAnsi="Consolas" w:cs="Consolas"/>
+          <w:color w:val="F8F8F2"/>
+          <w:sz w:val="18"/>
+          <w:szCs w:val="20"/>
+        </w:rPr>
+        <w:t xml:space="preserve">  </w:t>
+      </w:r>
+      <w:proofErr w:type="gramStart"/>
+      <w:r>
+        <w:rPr>
+          <w:rFonts w:ascii="Consolas" w:eastAsia="Times New Roman" w:hAnsi="Consolas" w:cs="Consolas"/>
+          <w:color w:val="F8F8F2"/>
+          <w:sz w:val="18"/>
+          <w:szCs w:val="20"/>
+        </w:rPr>
+        <w:t>then</w:t>
+      </w:r>
+      <w:proofErr w:type="gramEnd"/>
+      <w:r>
+        <w:rPr>
+          <w:rFonts w:ascii="Consolas" w:eastAsia="Times New Roman" w:hAnsi="Consolas" w:cs="Consolas"/>
+          <w:color w:val="F8F8F2"/>
+          <w:sz w:val="18"/>
+          <w:szCs w:val="20"/>
+        </w:rPr>
+        <w:t xml:space="preserve"> mod1_AA_code_01 = "&amp;mod1_AA_01";</w:t>
+      </w:r>
+    </w:p>
+    <w:p>
+      <w:pPr>
+        <w:shd w:val="clear" w:color="auto" w:fill="272822"/>
+        <w:tabs>
+          <w:tab w:val="left" w:pos="916"/>
+          <w:tab w:val="left" w:pos="1832"/>
+          <w:tab w:val="left" w:pos="2748"/>
+          <w:tab w:val="left" w:pos="3664"/>
+          <w:tab w:val="left" w:pos="4580"/>
+          <w:tab w:val="left" w:pos="5496"/>
+          <w:tab w:val="left" w:pos="6412"/>
+          <w:tab w:val="left" w:pos="7328"/>
+          <w:tab w:val="left" w:pos="8244"/>
+          <w:tab w:val="left" w:pos="9160"/>
+          <w:tab w:val="left" w:pos="10076"/>
+          <w:tab w:val="left" w:pos="10992"/>
+          <w:tab w:val="left" w:pos="11908"/>
+          <w:tab w:val="left" w:pos="12824"/>
+          <w:tab w:val="left" w:pos="13740"/>
+          <w:tab w:val="left" w:pos="14656"/>
+        </w:tabs>
+        <w:wordWrap w:val="0"/>
+        <w:spacing w:line="225" w:lineRule="atLeast"/>
+        <w:rPr>
+          <w:rFonts w:ascii="Consolas" w:eastAsia="Times New Roman" w:hAnsi="Consolas" w:cs="Consolas"/>
+          <w:color w:val="F8F8F2"/>
+          <w:sz w:val="18"/>
+          <w:szCs w:val="20"/>
+        </w:rPr>
+      </w:pPr>
+      <w:proofErr w:type="gramStart"/>
+      <w:r>
+        <w:rPr>
+          <w:rFonts w:ascii="Consolas" w:eastAsia="Times New Roman" w:hAnsi="Consolas" w:cs="Consolas"/>
+          <w:color w:val="F8F8F2"/>
+          <w:sz w:val="18"/>
+          <w:szCs w:val="20"/>
+        </w:rPr>
+        <w:t>else</w:t>
+      </w:r>
+      <w:proofErr w:type="gramEnd"/>
+      <w:r>
+        <w:rPr>
+          <w:rFonts w:ascii="Consolas" w:eastAsia="Times New Roman" w:hAnsi="Consolas" w:cs="Consolas"/>
+          <w:color w:val="F8F8F2"/>
+          <w:sz w:val="18"/>
+          <w:szCs w:val="20"/>
+        </w:rPr>
+        <w:t xml:space="preserve"> if </w:t>
+      </w:r>
+      <w:proofErr w:type="spellStart"/>
+      <w:r>
+        <w:rPr>
+          <w:rFonts w:ascii="Consolas" w:eastAsia="Times New Roman" w:hAnsi="Consolas" w:cs="Consolas"/>
+          <w:color w:val="F8F8F2"/>
+          <w:sz w:val="18"/>
+          <w:szCs w:val="20"/>
+        </w:rPr>
+        <w:t>Pclass</w:t>
+      </w:r>
+      <w:proofErr w:type="spellEnd"/>
+      <w:r>
+        <w:rPr>
+          <w:rFonts w:ascii="Consolas" w:eastAsia="Times New Roman" w:hAnsi="Consolas" w:cs="Consolas"/>
+          <w:color w:val="F8F8F2"/>
+          <w:sz w:val="18"/>
+          <w:szCs w:val="20"/>
+        </w:rPr>
+        <w:t xml:space="preserve"> in ('1')</w:t>
+      </w:r>
+    </w:p>
+    <w:p>
+      <w:pPr>
+        <w:shd w:val="clear" w:color="auto" w:fill="272822"/>
+        <w:tabs>
+          <w:tab w:val="left" w:pos="916"/>
+          <w:tab w:val="left" w:pos="1832"/>
+          <w:tab w:val="left" w:pos="2748"/>
+          <w:tab w:val="left" w:pos="3664"/>
+          <w:tab w:val="left" w:pos="4580"/>
+          <w:tab w:val="left" w:pos="5496"/>
+          <w:tab w:val="left" w:pos="6412"/>
+          <w:tab w:val="left" w:pos="7328"/>
+          <w:tab w:val="left" w:pos="8244"/>
+          <w:tab w:val="left" w:pos="9160"/>
+          <w:tab w:val="left" w:pos="10076"/>
+          <w:tab w:val="left" w:pos="10992"/>
+          <w:tab w:val="left" w:pos="11908"/>
+          <w:tab w:val="left" w:pos="12824"/>
+          <w:tab w:val="left" w:pos="13740"/>
+          <w:tab w:val="left" w:pos="14656"/>
+        </w:tabs>
+        <w:wordWrap w:val="0"/>
+        <w:spacing w:line="225" w:lineRule="atLeast"/>
+        <w:rPr>
+          <w:rFonts w:ascii="Consolas" w:eastAsia="Times New Roman" w:hAnsi="Consolas" w:cs="Consolas"/>
+          <w:color w:val="F8F8F2"/>
+          <w:sz w:val="18"/>
+          <w:szCs w:val="20"/>
+        </w:rPr>
+      </w:pPr>
+      <w:r>
+        <w:rPr>
+          <w:rFonts w:ascii="Consolas" w:eastAsia="Times New Roman" w:hAnsi="Consolas" w:cs="Consolas"/>
+          <w:color w:val="F8F8F2"/>
+          <w:sz w:val="18"/>
+          <w:szCs w:val="20"/>
+        </w:rPr>
+        <w:t xml:space="preserve">  </w:t>
+      </w:r>
+      <w:proofErr w:type="gramStart"/>
+      <w:r>
+        <w:rPr>
+          <w:rFonts w:ascii="Consolas" w:eastAsia="Times New Roman" w:hAnsi="Consolas" w:cs="Consolas"/>
+          <w:color w:val="F8F8F2"/>
+          <w:sz w:val="18"/>
+          <w:szCs w:val="20"/>
+        </w:rPr>
+        <w:t>then</w:t>
+      </w:r>
+      <w:proofErr w:type="gramEnd"/>
+      <w:r>
+        <w:rPr>
+          <w:rFonts w:ascii="Consolas" w:eastAsia="Times New Roman" w:hAnsi="Consolas" w:cs="Consolas"/>
+          <w:color w:val="F8F8F2"/>
+          <w:sz w:val="18"/>
+          <w:szCs w:val="20"/>
+        </w:rPr>
+        <w:t xml:space="preserve"> mod1_AA_code_01 = "&amp;mod1_AA_01";</w:t>
+      </w:r>
+    </w:p>
+    <w:p>
+      <w:pPr>
+        <w:shd w:val="clear" w:color="auto" w:fill="272822"/>
+        <w:tabs>
+          <w:tab w:val="left" w:pos="916"/>
+          <w:tab w:val="left" w:pos="1832"/>
+          <w:tab w:val="left" w:pos="2748"/>
+          <w:tab w:val="left" w:pos="3664"/>
+          <w:tab w:val="left" w:pos="4580"/>
+          <w:tab w:val="left" w:pos="5496"/>
+          <w:tab w:val="left" w:pos="6412"/>
+          <w:tab w:val="left" w:pos="7328"/>
+          <w:tab w:val="left" w:pos="8244"/>
+          <w:tab w:val="left" w:pos="9160"/>
+          <w:tab w:val="left" w:pos="10076"/>
+          <w:tab w:val="left" w:pos="10992"/>
+          <w:tab w:val="left" w:pos="11908"/>
+          <w:tab w:val="left" w:pos="12824"/>
+          <w:tab w:val="left" w:pos="13740"/>
+          <w:tab w:val="left" w:pos="14656"/>
+        </w:tabs>
+        <w:wordWrap w:val="0"/>
+        <w:spacing w:line="225" w:lineRule="atLeast"/>
+        <w:rPr>
+          <w:rFonts w:ascii="Consolas" w:eastAsia="Times New Roman" w:hAnsi="Consolas" w:cs="Consolas"/>
+          <w:color w:val="F8F8F2"/>
+          <w:sz w:val="18"/>
+          <w:szCs w:val="20"/>
+        </w:rPr>
+      </w:pPr>
+      <w:proofErr w:type="gramStart"/>
+      <w:r>
+        <w:rPr>
+          <w:rFonts w:ascii="Consolas" w:eastAsia="Times New Roman" w:hAnsi="Consolas" w:cs="Consolas"/>
+          <w:color w:val="F8F8F2"/>
+          <w:sz w:val="18"/>
+          <w:szCs w:val="20"/>
+        </w:rPr>
+        <w:t>else</w:t>
+      </w:r>
+      <w:proofErr w:type="gramEnd"/>
+      <w:r>
+        <w:rPr>
+          <w:rFonts w:ascii="Consolas" w:eastAsia="Times New Roman" w:hAnsi="Consolas" w:cs="Consolas"/>
+          <w:color w:val="F8F8F2"/>
+          <w:sz w:val="18"/>
+          <w:szCs w:val="20"/>
+        </w:rPr>
+        <w:t xml:space="preserve"> if </w:t>
+      </w:r>
+      <w:proofErr w:type="spellStart"/>
+      <w:r>
+        <w:rPr>
+          <w:rFonts w:ascii="Consolas" w:eastAsia="Times New Roman" w:hAnsi="Consolas" w:cs="Consolas"/>
+          <w:color w:val="F8F8F2"/>
+          <w:sz w:val="18"/>
+          <w:szCs w:val="20"/>
+        </w:rPr>
+        <w:t>Pclass</w:t>
+      </w:r>
+      <w:proofErr w:type="spellEnd"/>
+      <w:r>
+        <w:rPr>
+          <w:rFonts w:ascii="Consolas" w:eastAsia="Times New Roman" w:hAnsi="Consolas" w:cs="Consolas"/>
+          <w:color w:val="F8F8F2"/>
+          <w:sz w:val="18"/>
+          <w:szCs w:val="20"/>
+        </w:rPr>
+        <w:t xml:space="preserve"> in ('2')</w:t>
+      </w:r>
+    </w:p>
+    <w:p>
+      <w:pPr>
+        <w:shd w:val="clear" w:color="auto" w:fill="272822"/>
+        <w:tabs>
+          <w:tab w:val="left" w:pos="916"/>
+          <w:tab w:val="left" w:pos="1832"/>
+          <w:tab w:val="left" w:pos="2748"/>
+          <w:tab w:val="left" w:pos="3664"/>
+          <w:tab w:val="left" w:pos="4580"/>
+          <w:tab w:val="left" w:pos="5496"/>
+          <w:tab w:val="left" w:pos="6412"/>
+          <w:tab w:val="left" w:pos="7328"/>
+          <w:tab w:val="left" w:pos="8244"/>
+          <w:tab w:val="left" w:pos="9160"/>
+          <w:tab w:val="left" w:pos="10076"/>
+          <w:tab w:val="left" w:pos="10992"/>
+          <w:tab w:val="left" w:pos="11908"/>
+          <w:tab w:val="left" w:pos="12824"/>
+          <w:tab w:val="left" w:pos="13740"/>
+          <w:tab w:val="left" w:pos="14656"/>
+        </w:tabs>
+        <w:wordWrap w:val="0"/>
+        <w:spacing w:line="225" w:lineRule="atLeast"/>
+        <w:rPr>
+          <w:rFonts w:ascii="Consolas" w:eastAsia="Times New Roman" w:hAnsi="Consolas" w:cs="Consolas"/>
+          <w:color w:val="F8F8F2"/>
+          <w:sz w:val="18"/>
+          <w:szCs w:val="20"/>
+        </w:rPr>
+      </w:pPr>
+      <w:r>
+        <w:rPr>
+          <w:rFonts w:ascii="Consolas" w:eastAsia="Times New Roman" w:hAnsi="Consolas" w:cs="Consolas"/>
+          <w:color w:val="F8F8F2"/>
+          <w:sz w:val="18"/>
+          <w:szCs w:val="20"/>
+        </w:rPr>
+        <w:t xml:space="preserve">  </w:t>
+      </w:r>
+      <w:proofErr w:type="gramStart"/>
+      <w:r>
+        <w:rPr>
+          <w:rFonts w:ascii="Consolas" w:eastAsia="Times New Roman" w:hAnsi="Consolas" w:cs="Consolas"/>
+          <w:color w:val="F8F8F2"/>
+          <w:sz w:val="18"/>
+          <w:szCs w:val="20"/>
+        </w:rPr>
+        <w:t>then</w:t>
+      </w:r>
+      <w:proofErr w:type="gramEnd"/>
+      <w:r>
+        <w:rPr>
+          <w:rFonts w:ascii="Consolas" w:eastAsia="Times New Roman" w:hAnsi="Consolas" w:cs="Consolas"/>
+          <w:color w:val="F8F8F2"/>
+          <w:sz w:val="18"/>
+          <w:szCs w:val="20"/>
+        </w:rPr>
+        <w:t xml:space="preserve"> mod1_AA_code_01 = "&amp;mod1_AA_01";</w:t>
+      </w:r>
+    </w:p>
+    <w:p>
+      <w:pPr>
+        <w:shd w:val="clear" w:color="auto" w:fill="272822"/>
+        <w:tabs>
+          <w:tab w:val="left" w:pos="916"/>
+          <w:tab w:val="left" w:pos="1832"/>
+          <w:tab w:val="left" w:pos="2748"/>
+          <w:tab w:val="left" w:pos="3664"/>
+          <w:tab w:val="left" w:pos="4580"/>
+          <w:tab w:val="left" w:pos="5496"/>
+          <w:tab w:val="left" w:pos="6412"/>
+          <w:tab w:val="left" w:pos="7328"/>
+          <w:tab w:val="left" w:pos="8244"/>
+          <w:tab w:val="left" w:pos="9160"/>
+          <w:tab w:val="left" w:pos="10076"/>
+          <w:tab w:val="left" w:pos="10992"/>
+          <w:tab w:val="left" w:pos="11908"/>
+          <w:tab w:val="left" w:pos="12824"/>
+          <w:tab w:val="left" w:pos="13740"/>
+          <w:tab w:val="left" w:pos="14656"/>
+        </w:tabs>
+        <w:wordWrap w:val="0"/>
+        <w:spacing w:line="225" w:lineRule="atLeast"/>
+        <w:rPr>
+          <w:rFonts w:ascii="Consolas" w:eastAsia="Times New Roman" w:hAnsi="Consolas" w:cs="Consolas"/>
+          <w:color w:val="F8F8F2"/>
+          <w:sz w:val="18"/>
+          <w:szCs w:val="20"/>
+        </w:rPr>
+      </w:pPr>
+      <w:proofErr w:type="gramStart"/>
+      <w:r>
+        <w:rPr>
+          <w:rFonts w:ascii="Consolas" w:eastAsia="Times New Roman" w:hAnsi="Consolas" w:cs="Consolas"/>
+          <w:color w:val="F8F8F2"/>
+          <w:sz w:val="18"/>
+          <w:szCs w:val="20"/>
+        </w:rPr>
+        <w:t>else</w:t>
+      </w:r>
+      <w:proofErr w:type="gramEnd"/>
+      <w:r>
+        <w:rPr>
+          <w:rFonts w:ascii="Consolas" w:eastAsia="Times New Roman" w:hAnsi="Consolas" w:cs="Consolas"/>
+          <w:color w:val="F8F8F2"/>
+          <w:sz w:val="18"/>
+          <w:szCs w:val="20"/>
+        </w:rPr>
+        <w:t xml:space="preserve"> if </w:t>
+      </w:r>
+      <w:proofErr w:type="spellStart"/>
+      <w:r>
+        <w:rPr>
+          <w:rFonts w:ascii="Consolas" w:eastAsia="Times New Roman" w:hAnsi="Consolas" w:cs="Consolas"/>
+          <w:color w:val="F8F8F2"/>
+          <w:sz w:val="18"/>
+          <w:szCs w:val="20"/>
+        </w:rPr>
+        <w:t>Pclass</w:t>
+      </w:r>
+      <w:proofErr w:type="spellEnd"/>
+      <w:r>
+        <w:rPr>
+          <w:rFonts w:ascii="Consolas" w:eastAsia="Times New Roman" w:hAnsi="Consolas" w:cs="Consolas"/>
+          <w:color w:val="F8F8F2"/>
+          <w:sz w:val="18"/>
+          <w:szCs w:val="20"/>
+        </w:rPr>
+        <w:t xml:space="preserve"> in ('3')</w:t>
+      </w:r>
+    </w:p>
+    <w:p>
+      <w:pPr>
+        <w:shd w:val="clear" w:color="auto" w:fill="272822"/>
+        <w:tabs>
+          <w:tab w:val="left" w:pos="916"/>
+          <w:tab w:val="left" w:pos="1832"/>
+          <w:tab w:val="left" w:pos="2748"/>
+          <w:tab w:val="left" w:pos="3664"/>
+          <w:tab w:val="left" w:pos="4580"/>
+          <w:tab w:val="left" w:pos="5496"/>
+          <w:tab w:val="left" w:pos="6412"/>
+          <w:tab w:val="left" w:pos="7328"/>
+          <w:tab w:val="left" w:pos="8244"/>
+          <w:tab w:val="left" w:pos="9160"/>
+          <w:tab w:val="left" w:pos="10076"/>
+          <w:tab w:val="left" w:pos="10992"/>
+          <w:tab w:val="left" w:pos="11908"/>
+          <w:tab w:val="left" w:pos="12824"/>
+          <w:tab w:val="left" w:pos="13740"/>
+          <w:tab w:val="left" w:pos="14656"/>
+        </w:tabs>
+        <w:wordWrap w:val="0"/>
+        <w:spacing w:line="225" w:lineRule="atLeast"/>
+        <w:rPr>
+          <w:rFonts w:ascii="Consolas" w:eastAsia="Times New Roman" w:hAnsi="Consolas" w:cs="Consolas"/>
+          <w:color w:val="F8F8F2"/>
+          <w:sz w:val="18"/>
+          <w:szCs w:val="20"/>
+        </w:rPr>
+      </w:pPr>
+      <w:r>
+        <w:rPr>
+          <w:rFonts w:ascii="Consolas" w:eastAsia="Times New Roman" w:hAnsi="Consolas" w:cs="Consolas"/>
+          <w:color w:val="F8F8F2"/>
+          <w:sz w:val="18"/>
+          <w:szCs w:val="20"/>
+        </w:rPr>
+        <w:t xml:space="preserve">  </w:t>
+      </w:r>
+      <w:proofErr w:type="gramStart"/>
+      <w:r>
+        <w:rPr>
+          <w:rFonts w:ascii="Consolas" w:eastAsia="Times New Roman" w:hAnsi="Consolas" w:cs="Consolas"/>
+          <w:color w:val="F8F8F2"/>
+          <w:sz w:val="18"/>
+          <w:szCs w:val="20"/>
+        </w:rPr>
+        <w:t>then</w:t>
+      </w:r>
+      <w:proofErr w:type="gramEnd"/>
+      <w:r>
+        <w:rPr>
+          <w:rFonts w:ascii="Consolas" w:eastAsia="Times New Roman" w:hAnsi="Consolas" w:cs="Consolas"/>
+          <w:color w:val="F8F8F2"/>
+          <w:sz w:val="18"/>
+          <w:szCs w:val="20"/>
+        </w:rPr>
+        <w:t xml:space="preserve"> mod1_AA_code_01 = "&amp;mod1_AA_01";</w:t>
+      </w:r>
+    </w:p>
+    <w:p>
+      <w:pPr>
+        <w:shd w:val="clear" w:color="auto" w:fill="272822"/>
+        <w:tabs>
+          <w:tab w:val="left" w:pos="916"/>
+          <w:tab w:val="left" w:pos="1832"/>
+          <w:tab w:val="left" w:pos="2748"/>
+          <w:tab w:val="left" w:pos="3664"/>
+          <w:tab w:val="left" w:pos="4580"/>
+          <w:tab w:val="left" w:pos="5496"/>
+          <w:tab w:val="left" w:pos="6412"/>
+          <w:tab w:val="left" w:pos="7328"/>
+          <w:tab w:val="left" w:pos="8244"/>
+          <w:tab w:val="left" w:pos="9160"/>
+          <w:tab w:val="left" w:pos="10076"/>
+          <w:tab w:val="left" w:pos="10992"/>
+          <w:tab w:val="left" w:pos="11908"/>
+          <w:tab w:val="left" w:pos="12824"/>
+          <w:tab w:val="left" w:pos="13740"/>
+          <w:tab w:val="left" w:pos="14656"/>
+        </w:tabs>
+        <w:wordWrap w:val="0"/>
+        <w:spacing w:after="120" w:line="225" w:lineRule="atLeast"/>
+        <w:rPr>
+          <w:rFonts w:ascii="Consolas" w:eastAsia="Times New Roman" w:hAnsi="Consolas" w:cs="Consolas"/>
+          <w:color w:val="F8F8F2"/>
+          <w:sz w:val="18"/>
+          <w:szCs w:val="20"/>
+        </w:rPr>
+      </w:pPr>
+      <w:proofErr w:type="gramStart"/>
+      <w:r>
+        <w:rPr>
+          <w:rFonts w:ascii="Consolas" w:eastAsia="Times New Roman" w:hAnsi="Consolas" w:cs="Consolas"/>
+          <w:color w:val="F8F8F2"/>
+          <w:sz w:val="18"/>
+          <w:szCs w:val="20"/>
+        </w:rPr>
+        <w:t>else</w:t>
+      </w:r>
+      <w:proofErr w:type="gramEnd"/>
+      <w:r>
+        <w:rPr>
+          <w:rFonts w:ascii="Consolas" w:eastAsia="Times New Roman" w:hAnsi="Consolas" w:cs="Consolas"/>
+          <w:color w:val="F8F8F2"/>
+          <w:sz w:val="18"/>
+          <w:szCs w:val="20"/>
+        </w:rPr>
+        <w:t xml:space="preserve"> mod1_AA_code_01 = "&amp;mod1_AA_01";</w:t>
+      </w:r>
+    </w:p>
+    <w:tbl>
+      <w:tblPr>
+        <w:tblStyle w:val="TableGrid"/>
+        <w:tblW w:w="7126" w:type="dxa"/>
+        <w:tblLook w:val="04A0" w:firstRow="1" w:lastRow="0" w:firstColumn="1" w:lastColumn="0" w:noHBand="0" w:noVBand="1"/>
+      </w:tblPr>
+      <w:tblGrid>
+        <w:gridCol w:w="1536"/>
+        <w:gridCol w:w="5590"/>
+      </w:tblGrid>
+      <w:tr>
+        <w:trPr>
+          <w:trHeight w:val="214"/>
+        </w:trPr>
+        <w:tc>
+          <w:tcPr>
+            <w:tcW w:w="1536" w:type="dxa"/>
+            <w:shd w:val="clear" w:color="auto" w:fill="000000" w:themeFill="text1"/>
+          </w:tcPr>
+          <w:p>
+            <w:pPr>
+              <w:pStyle w:val="code"/>
+              <w:rPr>
+                <w:color w:val="FFFFFF" w:themeColor="background1"/>
+              </w:rPr>
+            </w:pPr>
+            <w:r>
+              <w:rPr>
+                <w:color w:val="FFFFFF" w:themeColor="background1"/>
+              </w:rPr>
+              <w:t>Argument</w:t>
+            </w:r>
+          </w:p>
+        </w:tc>
+        <w:tc>
+          <w:tcPr>
+            <w:tcW w:w="5590" w:type="dxa"/>
+            <w:shd w:val="clear" w:color="auto" w:fill="000000" w:themeFill="text1"/>
+          </w:tcPr>
+          <w:p>
+            <w:pPr>
+              <w:pStyle w:val="code"/>
+              <w:rPr>
+                <w:color w:val="FFFFFF" w:themeColor="background1"/>
+              </w:rPr>
+            </w:pPr>
+            <w:r>
+              <w:rPr>
+                <w:color w:val="FFFFFF" w:themeColor="background1"/>
+              </w:rPr>
+              <w:t>Definition</w:t>
+            </w:r>
+          </w:p>
+        </w:tc>
+      </w:tr>
+      <w:tr>
+        <w:trPr>
+          <w:trHeight w:val="214"/>
+        </w:trPr>
+        <w:tc>
+          <w:tcPr>
+            <w:tcW w:w="1536" w:type="dxa"/>
+          </w:tcPr>
+          <w:p>
+            <w:pPr>
+              <w:pStyle w:val="code"/>
+            </w:pPr>
+            <w:proofErr w:type="spellStart"/>
+            <w:r>
+              <w:t>pfx</w:t>
+            </w:r>
+            <w:proofErr w:type="spellEnd"/>
+          </w:p>
+        </w:tc>
+        <w:tc>
+          <w:tcPr>
+            <w:tcW w:w="5590" w:type="dxa"/>
+          </w:tcPr>
+          <w:p>
+            <w:pPr>
+              <w:pStyle w:val="code"/>
+            </w:pPr>
+            <w:r>
+              <w:t>Prefix to append to model variable names</w:t>
+            </w:r>
+          </w:p>
+        </w:tc>
+      </w:tr>
+      <w:tr>
+        <w:trPr>
+          <w:trHeight w:val="214"/>
+        </w:trPr>
+        <w:tc>
+          <w:tcPr>
+            <w:tcW w:w="1536" w:type="dxa"/>
+          </w:tcPr>
+          <w:p>
+            <w:pPr>
+              <w:pStyle w:val="code"/>
+            </w:pPr>
+            <w:r>
+              <w:t>method</w:t>
+            </w:r>
+          </w:p>
+        </w:tc>
+        <w:tc>
+          <w:tcPr>
+            <w:tcW w:w="5590" w:type="dxa"/>
+          </w:tcPr>
+          <w:p>
+            <w:pPr>
+              <w:pStyle w:val="code"/>
+              <w:rPr>
+                <w:sz w:val="18"/>
+              </w:rPr>
+            </w:pPr>
+            <w:r>
+              <w:rPr>
+                <w:sz w:val="18"/>
+              </w:rPr>
+              <w:t>Adverse Action code calculation method”</w:t>
+            </w:r>
+          </w:p>
+          <w:p>
+            <w:pPr>
+              <w:pStyle w:val="code"/>
+              <w:numPr>
+                <w:ilvl w:val="0"/>
+                <w:numId w:val="10"/>
+              </w:numPr>
+              <w:rPr>
+                <w:sz w:val="18"/>
+              </w:rPr>
+            </w:pPr>
+            <w:r>
+              <w:rPr>
+                <w:sz w:val="18"/>
+              </w:rPr>
+              <w:t>Min – Points from min bin value</w:t>
+            </w:r>
+          </w:p>
+          <w:p>
+            <w:pPr>
+              <w:pStyle w:val="code"/>
+              <w:numPr>
+                <w:ilvl w:val="0"/>
+                <w:numId w:val="10"/>
+              </w:numPr>
+              <w:rPr>
+                <w:sz w:val="18"/>
+              </w:rPr>
+            </w:pPr>
+            <w:r>
+              <w:rPr>
+                <w:sz w:val="18"/>
+              </w:rPr>
+              <w:t>Max – Points from max bin value</w:t>
+            </w:r>
+          </w:p>
+          <w:p>
+            <w:pPr>
+              <w:pStyle w:val="code"/>
+              <w:numPr>
+                <w:ilvl w:val="0"/>
+                <w:numId w:val="10"/>
+              </w:numPr>
+            </w:pPr>
+            <w:r>
+              <w:rPr>
+                <w:sz w:val="18"/>
+              </w:rPr>
+              <w:t>Neutral – Points from zero</w:t>
+            </w:r>
+          </w:p>
+        </w:tc>
+      </w:tr>
+    </w:tbl>
+    <w:p/>
     <w:sectPr>
       <w:pgSz w:w="15840" w:h="12240" w:orient="landscape" w:code="1"/>
       <w:pgMar w:top="432" w:right="432" w:bottom="432" w:left="432" w:header="720" w:footer="720" w:gutter="0"/>
@@ -5349,6 +7690,95 @@
       <w:rPr>
         <w:rFonts w:ascii="Wingdings" w:hAnsi="Wingdings" w:hint="default"/>
       </w:rPr>
+    </w:lvl>
+  </w:abstractNum>
+  <w:abstractNum w:abstractNumId="9" w15:restartNumberingAfterBreak="0">
+    <w:nsid w:val="7F8431D8"/>
+    <w:multiLevelType w:val="hybridMultilevel"/>
+    <w:tmpl w:val="B450048A"/>
+    <w:lvl w:ilvl="0" w:tplc="0409000F">
+      <w:start w:val="1"/>
+      <w:numFmt w:val="decimal"/>
+      <w:lvlText w:val="%1."/>
+      <w:lvlJc w:val="left"/>
+      <w:pPr>
+        <w:ind w:left="720" w:hanging="360"/>
+      </w:pPr>
+      <w:rPr>
+        <w:rFonts w:hint="default"/>
+      </w:rPr>
+    </w:lvl>
+    <w:lvl w:ilvl="1" w:tplc="04090019" w:tentative="1">
+      <w:start w:val="1"/>
+      <w:numFmt w:val="lowerLetter"/>
+      <w:lvlText w:val="%2."/>
+      <w:lvlJc w:val="left"/>
+      <w:pPr>
+        <w:ind w:left="1440" w:hanging="360"/>
+      </w:pPr>
+    </w:lvl>
+    <w:lvl w:ilvl="2" w:tplc="0409001B" w:tentative="1">
+      <w:start w:val="1"/>
+      <w:numFmt w:val="lowerRoman"/>
+      <w:lvlText w:val="%3."/>
+      <w:lvlJc w:val="right"/>
+      <w:pPr>
+        <w:ind w:left="2160" w:hanging="180"/>
+      </w:pPr>
+    </w:lvl>
+    <w:lvl w:ilvl="3" w:tplc="0409000F" w:tentative="1">
+      <w:start w:val="1"/>
+      <w:numFmt w:val="decimal"/>
+      <w:lvlText w:val="%4."/>
+      <w:lvlJc w:val="left"/>
+      <w:pPr>
+        <w:ind w:left="2880" w:hanging="360"/>
+      </w:pPr>
+    </w:lvl>
+    <w:lvl w:ilvl="4" w:tplc="04090019" w:tentative="1">
+      <w:start w:val="1"/>
+      <w:numFmt w:val="lowerLetter"/>
+      <w:lvlText w:val="%5."/>
+      <w:lvlJc w:val="left"/>
+      <w:pPr>
+        <w:ind w:left="3600" w:hanging="360"/>
+      </w:pPr>
+    </w:lvl>
+    <w:lvl w:ilvl="5" w:tplc="0409001B" w:tentative="1">
+      <w:start w:val="1"/>
+      <w:numFmt w:val="lowerRoman"/>
+      <w:lvlText w:val="%6."/>
+      <w:lvlJc w:val="right"/>
+      <w:pPr>
+        <w:ind w:left="4320" w:hanging="180"/>
+      </w:pPr>
+    </w:lvl>
+    <w:lvl w:ilvl="6" w:tplc="0409000F" w:tentative="1">
+      <w:start w:val="1"/>
+      <w:numFmt w:val="decimal"/>
+      <w:lvlText w:val="%7."/>
+      <w:lvlJc w:val="left"/>
+      <w:pPr>
+        <w:ind w:left="5040" w:hanging="360"/>
+      </w:pPr>
+    </w:lvl>
+    <w:lvl w:ilvl="7" w:tplc="04090019" w:tentative="1">
+      <w:start w:val="1"/>
+      <w:numFmt w:val="lowerLetter"/>
+      <w:lvlText w:val="%8."/>
+      <w:lvlJc w:val="left"/>
+      <w:pPr>
+        <w:ind w:left="5760" w:hanging="360"/>
+      </w:pPr>
+    </w:lvl>
+    <w:lvl w:ilvl="8" w:tplc="0409001B" w:tentative="1">
+      <w:start w:val="1"/>
+      <w:numFmt w:val="lowerRoman"/>
+      <w:lvlText w:val="%9."/>
+      <w:lvlJc w:val="right"/>
+      <w:pPr>
+        <w:ind w:left="6480" w:hanging="180"/>
+      </w:pPr>
     </w:lvl>
   </w:abstractNum>
   <w:num w:numId="1">
@@ -5377,6 +7807,9 @@
   </w:num>
   <w:num w:numId="9">
     <w:abstractNumId w:val="0"/>
+  </w:num>
+  <w:num w:numId="10">
+    <w:abstractNumId w:val="9"/>
   </w:num>
 </w:numbering>
 </file>
@@ -5774,6 +8207,10 @@
   <w:style w:type="paragraph" w:default="1" w:styleId="Normal">
     <w:name w:val="Normal"/>
     <w:qFormat/>
+    <w:rsid w:val="00B50EB2"/>
+    <w:pPr>
+      <w:spacing w:after="0"/>
+    </w:pPr>
   </w:style>
   <w:style w:type="paragraph" w:styleId="Heading1">
     <w:name w:val="heading 1"/>
@@ -5786,7 +8223,7 @@
     <w:pPr>
       <w:keepNext/>
       <w:keepLines/>
-      <w:spacing w:before="240" w:after="0"/>
+      <w:spacing w:before="240"/>
       <w:outlineLvl w:val="0"/>
     </w:pPr>
     <w:rPr>
@@ -5808,7 +8245,7 @@
     <w:pPr>
       <w:keepNext/>
       <w:keepLines/>
-      <w:spacing w:before="40" w:after="0"/>
+      <w:spacing w:before="40"/>
       <w:outlineLvl w:val="1"/>
     </w:pPr>
     <w:rPr>
@@ -5931,7 +8368,7 @@
     <w:qFormat/>
     <w:rsid w:val="00321198"/>
     <w:pPr>
-      <w:spacing w:after="0" w:line="240" w:lineRule="auto"/>
+      <w:spacing w:line="240" w:lineRule="auto"/>
       <w:contextualSpacing/>
     </w:pPr>
     <w:rPr>
@@ -5982,7 +8419,7 @@
         <w:tab w:val="left" w:pos="13740"/>
         <w:tab w:val="left" w:pos="14656"/>
       </w:tabs>
-      <w:spacing w:after="0" w:line="240" w:lineRule="auto"/>
+      <w:spacing w:line="240" w:lineRule="auto"/>
     </w:pPr>
     <w:rPr>
       <w:rFonts w:ascii="Courier New" w:eastAsia="Times New Roman" w:hAnsi="Courier New" w:cs="Courier New"/>
@@ -6021,7 +8458,7 @@
     <w:unhideWhenUsed/>
     <w:rsid w:val="00F70A9B"/>
     <w:pPr>
-      <w:spacing w:after="0" w:line="240" w:lineRule="auto"/>
+      <w:spacing w:line="240" w:lineRule="auto"/>
     </w:pPr>
     <w:rPr>
       <w:rFonts w:ascii="Segoe UI" w:hAnsi="Segoe UI" w:cs="Segoe UI"/>
@@ -6324,7 +8761,7 @@
 </file>
 
 <file path=customXml/itemProps1.xml><?xml version="1.0" encoding="utf-8"?>
-<ds:datastoreItem xmlns:ds="http://schemas.openxmlformats.org/officeDocument/2006/customXml" ds:itemID="{629CC831-3D21-4FA4-9309-CAE0C0A29345}">
+<ds:datastoreItem xmlns:ds="http://schemas.openxmlformats.org/officeDocument/2006/customXml" ds:itemID="{4276B3F5-C3BC-4E8C-AFC7-0C4026D96D5E}">
   <ds:schemaRefs>
     <ds:schemaRef ds:uri="http://schemas.openxmlformats.org/officeDocument/2006/bibliography"/>
   </ds:schemaRefs>

</xml_diff>